<commit_message>
add back the missing fiugre "jet on arrow"
</commit_message>
<xml_diff>
--- a/MJP_Path planning with Fisba.docx
+++ b/MJP_Path planning with Fisba.docx
@@ -96,7 +96,7 @@
             </w:rPr>
             <w:fldChar w:fldCharType="separate"/>
           </w:r>
-          <w:hyperlink w:anchor="_Toc344738014" w:history="1">
+          <w:hyperlink w:anchor="_Toc344894415" w:history="1">
             <w:r>
               <w:rPr>
                 <w:rStyle w:val="Hyperlink"/>
@@ -124,7 +124,7 @@
                 <w:noProof/>
                 <w:webHidden/>
               </w:rPr>
-              <w:instrText xml:space="preserve"> PAGEREF _Toc344738014 \h </w:instrText>
+              <w:instrText xml:space="preserve"> PAGEREF _Toc344894415 \h </w:instrText>
             </w:r>
             <w:r>
               <w:rPr>
@@ -165,7 +165,7 @@
               <w:noProof/>
             </w:rPr>
           </w:pPr>
-          <w:hyperlink w:anchor="_Toc344738015" w:history="1">
+          <w:hyperlink w:anchor="_Toc344894416" w:history="1">
             <w:r>
               <w:rPr>
                 <w:rStyle w:val="Hyperlink"/>
@@ -194,7 +194,7 @@
                 <w:noProof/>
                 <w:webHidden/>
               </w:rPr>
-              <w:instrText xml:space="preserve"> PAGEREF _Toc344738015 \h </w:instrText>
+              <w:instrText xml:space="preserve"> PAGEREF _Toc344894416 \h </w:instrText>
             </w:r>
             <w:r>
               <w:rPr>
@@ -235,7 +235,7 @@
               <w:noProof/>
             </w:rPr>
           </w:pPr>
-          <w:hyperlink w:anchor="_Toc344738016" w:history="1">
+          <w:hyperlink w:anchor="_Toc344894417" w:history="1">
             <w:r>
               <w:rPr>
                 <w:rStyle w:val="Hyperlink"/>
@@ -264,7 +264,7 @@
                 <w:noProof/>
                 <w:webHidden/>
               </w:rPr>
-              <w:instrText xml:space="preserve"> PAGEREF _Toc344738016 \h </w:instrText>
+              <w:instrText xml:space="preserve"> PAGEREF _Toc344894417 \h </w:instrText>
             </w:r>
             <w:r>
               <w:rPr>
@@ -305,7 +305,7 @@
               <w:noProof/>
             </w:rPr>
           </w:pPr>
-          <w:hyperlink w:anchor="_Toc344738017" w:history="1">
+          <w:hyperlink w:anchor="_Toc344894418" w:history="1">
             <w:r>
               <w:rPr>
                 <w:rStyle w:val="Hyperlink"/>
@@ -333,7 +333,7 @@
                 <w:noProof/>
                 <w:webHidden/>
               </w:rPr>
-              <w:instrText xml:space="preserve"> PAGEREF _Toc344738017 \h </w:instrText>
+              <w:instrText xml:space="preserve"> PAGEREF _Toc344894418 \h </w:instrText>
             </w:r>
             <w:r>
               <w:rPr>
@@ -374,7 +374,7 @@
               <w:noProof/>
             </w:rPr>
           </w:pPr>
-          <w:hyperlink w:anchor="_Toc344738018" w:history="1">
+          <w:hyperlink w:anchor="_Toc344894419" w:history="1">
             <w:r>
               <w:rPr>
                 <w:rStyle w:val="Hyperlink"/>
@@ -403,7 +403,7 @@
                 <w:noProof/>
                 <w:webHidden/>
               </w:rPr>
-              <w:instrText xml:space="preserve"> PAGEREF _Toc344738018 \h </w:instrText>
+              <w:instrText xml:space="preserve"> PAGEREF _Toc344894419 \h </w:instrText>
             </w:r>
             <w:r>
               <w:rPr>
@@ -444,7 +444,7 @@
               <w:noProof/>
             </w:rPr>
           </w:pPr>
-          <w:hyperlink w:anchor="_Toc344738019" w:history="1">
+          <w:hyperlink w:anchor="_Toc344894420" w:history="1">
             <w:r>
               <w:rPr>
                 <w:rStyle w:val="Hyperlink"/>
@@ -473,7 +473,7 @@
                 <w:noProof/>
                 <w:webHidden/>
               </w:rPr>
-              <w:instrText xml:space="preserve"> PAGEREF _Toc344738019 \h </w:instrText>
+              <w:instrText xml:space="preserve"> PAGEREF _Toc344894420 \h </w:instrText>
             </w:r>
             <w:r>
               <w:rPr>
@@ -514,7 +514,7 @@
               <w:noProof/>
             </w:rPr>
           </w:pPr>
-          <w:hyperlink w:anchor="_Toc344738020" w:history="1">
+          <w:hyperlink w:anchor="_Toc344894421" w:history="1">
             <w:r>
               <w:rPr>
                 <w:rStyle w:val="Hyperlink"/>
@@ -543,7 +543,7 @@
                 <w:noProof/>
                 <w:webHidden/>
               </w:rPr>
-              <w:instrText xml:space="preserve"> PAGEREF _Toc344738020 \h </w:instrText>
+              <w:instrText xml:space="preserve"> PAGEREF _Toc344894421 \h </w:instrText>
             </w:r>
             <w:r>
               <w:rPr>
@@ -584,7 +584,7 @@
               <w:noProof/>
             </w:rPr>
           </w:pPr>
-          <w:hyperlink w:anchor="_Toc344738021" w:history="1">
+          <w:hyperlink w:anchor="_Toc344894422" w:history="1">
             <w:r>
               <w:rPr>
                 <w:rStyle w:val="Hyperlink"/>
@@ -613,7 +613,7 @@
                 <w:noProof/>
                 <w:webHidden/>
               </w:rPr>
-              <w:instrText xml:space="preserve"> PAGEREF _Toc344738021 \h </w:instrText>
+              <w:instrText xml:space="preserve"> PAGEREF _Toc344894422 \h </w:instrText>
             </w:r>
             <w:r>
               <w:rPr>
@@ -654,7 +654,7 @@
               <w:noProof/>
             </w:rPr>
           </w:pPr>
-          <w:hyperlink w:anchor="_Toc344738022" w:history="1">
+          <w:hyperlink w:anchor="_Toc344894423" w:history="1">
             <w:r>
               <w:rPr>
                 <w:rStyle w:val="Hyperlink"/>
@@ -683,7 +683,7 @@
                 <w:noProof/>
                 <w:webHidden/>
               </w:rPr>
-              <w:instrText xml:space="preserve"> PAGEREF _Toc344738022 \h </w:instrText>
+              <w:instrText xml:space="preserve"> PAGEREF _Toc344894423 \h </w:instrText>
             </w:r>
             <w:r>
               <w:rPr>
@@ -724,7 +724,7 @@
               <w:noProof/>
             </w:rPr>
           </w:pPr>
-          <w:hyperlink w:anchor="_Toc344738023" w:history="1">
+          <w:hyperlink w:anchor="_Toc344894424" w:history="1">
             <w:r>
               <w:rPr>
                 <w:rStyle w:val="Hyperlink"/>
@@ -753,7 +753,7 @@
                 <w:noProof/>
                 <w:webHidden/>
               </w:rPr>
-              <w:instrText xml:space="preserve"> PAGEREF _Toc344738023 \h </w:instrText>
+              <w:instrText xml:space="preserve"> PAGEREF _Toc344894424 \h </w:instrText>
             </w:r>
             <w:r>
               <w:rPr>
@@ -794,7 +794,7 @@
               <w:noProof/>
             </w:rPr>
           </w:pPr>
-          <w:hyperlink w:anchor="_Toc344738024" w:history="1">
+          <w:hyperlink w:anchor="_Toc344894425" w:history="1">
             <w:r>
               <w:rPr>
                 <w:rStyle w:val="Hyperlink"/>
@@ -823,7 +823,7 @@
                 <w:noProof/>
                 <w:webHidden/>
               </w:rPr>
-              <w:instrText xml:space="preserve"> PAGEREF _Toc344738024 \h </w:instrText>
+              <w:instrText xml:space="preserve"> PAGEREF _Toc344894425 \h </w:instrText>
             </w:r>
             <w:r>
               <w:rPr>
@@ -864,7 +864,7 @@
               <w:noProof/>
             </w:rPr>
           </w:pPr>
-          <w:hyperlink w:anchor="_Toc344738025" w:history="1">
+          <w:hyperlink w:anchor="_Toc344894426" w:history="1">
             <w:r>
               <w:rPr>
                 <w:rStyle w:val="Hyperlink"/>
@@ -893,7 +893,7 @@
                 <w:noProof/>
                 <w:webHidden/>
               </w:rPr>
-              <w:instrText xml:space="preserve"> PAGEREF _Toc344738025 \h </w:instrText>
+              <w:instrText xml:space="preserve"> PAGEREF _Toc344894426 \h </w:instrText>
             </w:r>
             <w:r>
               <w:rPr>
@@ -934,7 +934,7 @@
               <w:noProof/>
             </w:rPr>
           </w:pPr>
-          <w:hyperlink w:anchor="_Toc344738026" w:history="1">
+          <w:hyperlink w:anchor="_Toc344894427" w:history="1">
             <w:r>
               <w:rPr>
                 <w:rStyle w:val="Hyperlink"/>
@@ -971,7 +971,7 @@
                 <w:noProof/>
                 <w:webHidden/>
               </w:rPr>
-              <w:instrText xml:space="preserve"> PAGEREF _Toc344738026 \h </w:instrText>
+              <w:instrText xml:space="preserve"> PAGEREF _Toc344894427 \h </w:instrText>
             </w:r>
             <w:r>
               <w:rPr>
@@ -1012,7 +1012,7 @@
               <w:noProof/>
             </w:rPr>
           </w:pPr>
-          <w:hyperlink w:anchor="_Toc344738027" w:history="1">
+          <w:hyperlink w:anchor="_Toc344894428" w:history="1">
             <w:r>
               <w:rPr>
                 <w:rStyle w:val="Hyperlink"/>
@@ -1041,7 +1041,7 @@
                 <w:noProof/>
                 <w:webHidden/>
               </w:rPr>
-              <w:instrText xml:space="preserve"> PAGEREF _Toc344738027 \h </w:instrText>
+              <w:instrText xml:space="preserve"> PAGEREF _Toc344894428 \h </w:instrText>
             </w:r>
             <w:r>
               <w:rPr>
@@ -1082,7 +1082,7 @@
               <w:noProof/>
             </w:rPr>
           </w:pPr>
-          <w:hyperlink w:anchor="_Toc344738028" w:history="1">
+          <w:hyperlink w:anchor="_Toc344894429" w:history="1">
             <w:r>
               <w:rPr>
                 <w:rStyle w:val="Hyperlink"/>
@@ -1111,7 +1111,7 @@
                 <w:noProof/>
                 <w:webHidden/>
               </w:rPr>
-              <w:instrText xml:space="preserve"> PAGEREF _Toc344738028 \h </w:instrText>
+              <w:instrText xml:space="preserve"> PAGEREF _Toc344894429 \h </w:instrText>
             </w:r>
             <w:r>
               <w:rPr>
@@ -1152,7 +1152,7 @@
               <w:noProof/>
             </w:rPr>
           </w:pPr>
-          <w:hyperlink w:anchor="_Toc344738029" w:history="1">
+          <w:hyperlink w:anchor="_Toc344894430" w:history="1">
             <w:r>
               <w:rPr>
                 <w:rStyle w:val="Hyperlink"/>
@@ -1181,7 +1181,7 @@
                 <w:noProof/>
                 <w:webHidden/>
               </w:rPr>
-              <w:instrText xml:space="preserve"> PAGEREF _Toc344738029 \h </w:instrText>
+              <w:instrText xml:space="preserve"> PAGEREF _Toc344894430 \h </w:instrText>
             </w:r>
             <w:r>
               <w:rPr>
@@ -1222,7 +1222,7 @@
               <w:noProof/>
             </w:rPr>
           </w:pPr>
-          <w:hyperlink w:anchor="_Toc344738030" w:history="1">
+          <w:hyperlink w:anchor="_Toc344894431" w:history="1">
             <w:r>
               <w:rPr>
                 <w:rStyle w:val="Hyperlink"/>
@@ -1251,7 +1251,7 @@
                 <w:noProof/>
                 <w:webHidden/>
               </w:rPr>
-              <w:instrText xml:space="preserve"> PAGEREF _Toc344738030 \h </w:instrText>
+              <w:instrText xml:space="preserve"> PAGEREF _Toc344894431 \h </w:instrText>
             </w:r>
             <w:r>
               <w:rPr>
@@ -1292,7 +1292,7 @@
               <w:noProof/>
             </w:rPr>
           </w:pPr>
-          <w:hyperlink w:anchor="_Toc344738031" w:history="1">
+          <w:hyperlink w:anchor="_Toc344894432" w:history="1">
             <w:r>
               <w:rPr>
                 <w:rStyle w:val="Hyperlink"/>
@@ -1321,7 +1321,7 @@
                 <w:noProof/>
                 <w:webHidden/>
               </w:rPr>
-              <w:instrText xml:space="preserve"> PAGEREF _Toc344738031 \h </w:instrText>
+              <w:instrText xml:space="preserve"> PAGEREF _Toc344894432 \h </w:instrText>
             </w:r>
             <w:r>
               <w:rPr>
@@ -1362,7 +1362,7 @@
               <w:noProof/>
             </w:rPr>
           </w:pPr>
-          <w:hyperlink w:anchor="_Toc344738032" w:history="1">
+          <w:hyperlink w:anchor="_Toc344894433" w:history="1">
             <w:r>
               <w:rPr>
                 <w:rStyle w:val="Hyperlink"/>
@@ -1391,7 +1391,7 @@
                 <w:noProof/>
                 <w:webHidden/>
               </w:rPr>
-              <w:instrText xml:space="preserve"> PAGEREF _Toc344738032 \h </w:instrText>
+              <w:instrText xml:space="preserve"> PAGEREF _Toc344894433 \h </w:instrText>
             </w:r>
             <w:r>
               <w:rPr>
@@ -1432,7 +1432,7 @@
               <w:noProof/>
             </w:rPr>
           </w:pPr>
-          <w:hyperlink w:anchor="_Toc344738033" w:history="1">
+          <w:hyperlink w:anchor="_Toc344894434" w:history="1">
             <w:r>
               <w:rPr>
                 <w:rStyle w:val="Hyperlink"/>
@@ -1461,7 +1461,7 @@
                 <w:noProof/>
                 <w:webHidden/>
               </w:rPr>
-              <w:instrText xml:space="preserve"> PAGEREF _Toc344738033 \h </w:instrText>
+              <w:instrText xml:space="preserve"> PAGEREF _Toc344894434 \h </w:instrText>
             </w:r>
             <w:r>
               <w:rPr>
@@ -1502,7 +1502,7 @@
               <w:noProof/>
             </w:rPr>
           </w:pPr>
-          <w:hyperlink w:anchor="_Toc344738034" w:history="1">
+          <w:hyperlink w:anchor="_Toc344894435" w:history="1">
             <w:r>
               <w:rPr>
                 <w:rStyle w:val="Hyperlink"/>
@@ -1531,7 +1531,7 @@
                 <w:noProof/>
                 <w:webHidden/>
               </w:rPr>
-              <w:instrText xml:space="preserve"> PAGEREF _Toc344738034 \h </w:instrText>
+              <w:instrText xml:space="preserve"> PAGEREF _Toc344894435 \h </w:instrText>
             </w:r>
             <w:r>
               <w:rPr>
@@ -1572,7 +1572,7 @@
               <w:noProof/>
             </w:rPr>
           </w:pPr>
-          <w:hyperlink w:anchor="_Toc344738035" w:history="1">
+          <w:hyperlink w:anchor="_Toc344894436" w:history="1">
             <w:r>
               <w:rPr>
                 <w:rStyle w:val="Hyperlink"/>
@@ -1601,7 +1601,7 @@
                 <w:noProof/>
                 <w:webHidden/>
               </w:rPr>
-              <w:instrText xml:space="preserve"> PAGEREF _Toc344738035 \h </w:instrText>
+              <w:instrText xml:space="preserve"> PAGEREF _Toc344894436 \h </w:instrText>
             </w:r>
             <w:r>
               <w:rPr>
@@ -1642,7 +1642,7 @@
               <w:noProof/>
             </w:rPr>
           </w:pPr>
-          <w:hyperlink w:anchor="_Toc344738036" w:history="1">
+          <w:hyperlink w:anchor="_Toc344894437" w:history="1">
             <w:r>
               <w:rPr>
                 <w:rStyle w:val="Hyperlink"/>
@@ -1671,7 +1671,7 @@
                 <w:noProof/>
                 <w:webHidden/>
               </w:rPr>
-              <w:instrText xml:space="preserve"> PAGEREF _Toc344738036 \h </w:instrText>
+              <w:instrText xml:space="preserve"> PAGEREF _Toc344894437 \h </w:instrText>
             </w:r>
             <w:r>
               <w:rPr>
@@ -1712,7 +1712,7 @@
               <w:noProof/>
             </w:rPr>
           </w:pPr>
-          <w:hyperlink w:anchor="_Toc344738037" w:history="1">
+          <w:hyperlink w:anchor="_Toc344894438" w:history="1">
             <w:r>
               <w:rPr>
                 <w:rStyle w:val="Hyperlink"/>
@@ -1741,7 +1741,7 @@
                 <w:noProof/>
                 <w:webHidden/>
               </w:rPr>
-              <w:instrText xml:space="preserve"> PAGEREF _Toc344738037 \h </w:instrText>
+              <w:instrText xml:space="preserve"> PAGEREF _Toc344894438 \h </w:instrText>
             </w:r>
             <w:r>
               <w:rPr>
@@ -1782,7 +1782,7 @@
               <w:noProof/>
             </w:rPr>
           </w:pPr>
-          <w:hyperlink w:anchor="_Toc344738038" w:history="1">
+          <w:hyperlink w:anchor="_Toc344894439" w:history="1">
             <w:r>
               <w:rPr>
                 <w:rStyle w:val="Hyperlink"/>
@@ -1811,7 +1811,7 @@
                 <w:noProof/>
                 <w:webHidden/>
               </w:rPr>
-              <w:instrText xml:space="preserve"> PAGEREF _Toc344738038 \h </w:instrText>
+              <w:instrText xml:space="preserve"> PAGEREF _Toc344894439 \h </w:instrText>
             </w:r>
             <w:r>
               <w:rPr>
@@ -1852,7 +1852,7 @@
               <w:noProof/>
             </w:rPr>
           </w:pPr>
-          <w:hyperlink w:anchor="_Toc344738039" w:history="1">
+          <w:hyperlink w:anchor="_Toc344894440" w:history="1">
             <w:r>
               <w:rPr>
                 <w:rStyle w:val="Hyperlink"/>
@@ -1881,7 +1881,7 @@
                 <w:noProof/>
                 <w:webHidden/>
               </w:rPr>
-              <w:instrText xml:space="preserve"> PAGEREF _Toc344738039 \h </w:instrText>
+              <w:instrText xml:space="preserve"> PAGEREF _Toc344894440 \h </w:instrText>
             </w:r>
             <w:r>
               <w:rPr>
@@ -1922,7 +1922,7 @@
               <w:noProof/>
             </w:rPr>
           </w:pPr>
-          <w:hyperlink w:anchor="_Toc344738040" w:history="1">
+          <w:hyperlink w:anchor="_Toc344894441" w:history="1">
             <w:r>
               <w:rPr>
                 <w:rStyle w:val="Hyperlink"/>
@@ -1951,7 +1951,7 @@
                 <w:noProof/>
                 <w:webHidden/>
               </w:rPr>
-              <w:instrText xml:space="preserve"> PAGEREF _Toc344738040 \h </w:instrText>
+              <w:instrText xml:space="preserve"> PAGEREF _Toc344894441 \h </w:instrText>
             </w:r>
             <w:r>
               <w:rPr>
@@ -1992,7 +1992,7 @@
               <w:noProof/>
             </w:rPr>
           </w:pPr>
-          <w:hyperlink w:anchor="_Toc344738041" w:history="1">
+          <w:hyperlink w:anchor="_Toc344894442" w:history="1">
             <w:r>
               <w:rPr>
                 <w:rStyle w:val="Hyperlink"/>
@@ -2021,7 +2021,7 @@
                 <w:noProof/>
                 <w:webHidden/>
               </w:rPr>
-              <w:instrText xml:space="preserve"> PAGEREF _Toc344738041 \h </w:instrText>
+              <w:instrText xml:space="preserve"> PAGEREF _Toc344894442 \h </w:instrText>
             </w:r>
             <w:r>
               <w:rPr>
@@ -2062,7 +2062,7 @@
               <w:noProof/>
             </w:rPr>
           </w:pPr>
-          <w:hyperlink w:anchor="_Toc344738042" w:history="1">
+          <w:hyperlink w:anchor="_Toc344894443" w:history="1">
             <w:r>
               <w:rPr>
                 <w:rStyle w:val="Hyperlink"/>
@@ -2091,7 +2091,7 @@
                 <w:noProof/>
                 <w:webHidden/>
               </w:rPr>
-              <w:instrText xml:space="preserve"> PAGEREF _Toc344738042 \h </w:instrText>
+              <w:instrText xml:space="preserve"> PAGEREF _Toc344894443 \h </w:instrText>
             </w:r>
             <w:r>
               <w:rPr>
@@ -2132,7 +2132,7 @@
               <w:noProof/>
             </w:rPr>
           </w:pPr>
-          <w:hyperlink w:anchor="_Toc344738043" w:history="1">
+          <w:hyperlink w:anchor="_Toc344894444" w:history="1">
             <w:r>
               <w:rPr>
                 <w:rStyle w:val="Hyperlink"/>
@@ -2161,7 +2161,7 @@
                 <w:noProof/>
                 <w:webHidden/>
               </w:rPr>
-              <w:instrText xml:space="preserve"> PAGEREF _Toc344738043 \h </w:instrText>
+              <w:instrText xml:space="preserve"> PAGEREF _Toc344894444 \h </w:instrText>
             </w:r>
             <w:r>
               <w:rPr>
@@ -2202,7 +2202,7 @@
               <w:noProof/>
             </w:rPr>
           </w:pPr>
-          <w:hyperlink w:anchor="_Toc344738044" w:history="1">
+          <w:hyperlink w:anchor="_Toc344894445" w:history="1">
             <w:r>
               <w:rPr>
                 <w:rStyle w:val="Hyperlink"/>
@@ -2231,7 +2231,7 @@
                 <w:noProof/>
                 <w:webHidden/>
               </w:rPr>
-              <w:instrText xml:space="preserve"> PAGEREF _Toc344738044 \h </w:instrText>
+              <w:instrText xml:space="preserve"> PAGEREF _Toc344894445 \h </w:instrText>
             </w:r>
             <w:r>
               <w:rPr>
@@ -2272,7 +2272,7 @@
               <w:noProof/>
             </w:rPr>
           </w:pPr>
-          <w:hyperlink w:anchor="_Toc344738045" w:history="1">
+          <w:hyperlink w:anchor="_Toc344894446" w:history="1">
             <w:r>
               <w:rPr>
                 <w:rStyle w:val="Hyperlink"/>
@@ -2301,7 +2301,7 @@
                 <w:noProof/>
                 <w:webHidden/>
               </w:rPr>
-              <w:instrText xml:space="preserve"> PAGEREF _Toc344738045 \h </w:instrText>
+              <w:instrText xml:space="preserve"> PAGEREF _Toc344894446 \h </w:instrText>
             </w:r>
             <w:r>
               <w:rPr>
@@ -2342,7 +2342,7 @@
               <w:noProof/>
             </w:rPr>
           </w:pPr>
-          <w:hyperlink w:anchor="_Toc344738046" w:history="1">
+          <w:hyperlink w:anchor="_Toc344894447" w:history="1">
             <w:r>
               <w:rPr>
                 <w:rStyle w:val="Hyperlink"/>
@@ -2371,7 +2371,7 @@
                 <w:noProof/>
                 <w:webHidden/>
               </w:rPr>
-              <w:instrText xml:space="preserve"> PAGEREF _Toc344738046 \h </w:instrText>
+              <w:instrText xml:space="preserve"> PAGEREF _Toc344894447 \h </w:instrText>
             </w:r>
             <w:r>
               <w:rPr>
@@ -2412,7 +2412,7 @@
               <w:noProof/>
             </w:rPr>
           </w:pPr>
-          <w:hyperlink w:anchor="_Toc344738047" w:history="1">
+          <w:hyperlink w:anchor="_Toc344894448" w:history="1">
             <w:r>
               <w:rPr>
                 <w:rStyle w:val="Hyperlink"/>
@@ -2441,7 +2441,7 @@
                 <w:noProof/>
                 <w:webHidden/>
               </w:rPr>
-              <w:instrText xml:space="preserve"> PAGEREF _Toc344738047 \h </w:instrText>
+              <w:instrText xml:space="preserve"> PAGEREF _Toc344894448 \h </w:instrText>
             </w:r>
             <w:r>
               <w:rPr>
@@ -2482,7 +2482,7 @@
               <w:noProof/>
             </w:rPr>
           </w:pPr>
-          <w:hyperlink w:anchor="_Toc344738048" w:history="1">
+          <w:hyperlink w:anchor="_Toc344894449" w:history="1">
             <w:r>
               <w:rPr>
                 <w:rStyle w:val="Hyperlink"/>
@@ -2511,7 +2511,7 @@
                 <w:noProof/>
                 <w:webHidden/>
               </w:rPr>
-              <w:instrText xml:space="preserve"> PAGEREF _Toc344738048 \h </w:instrText>
+              <w:instrText xml:space="preserve"> PAGEREF _Toc344894449 \h </w:instrText>
             </w:r>
             <w:r>
               <w:rPr>
@@ -2552,7 +2552,7 @@
               <w:noProof/>
             </w:rPr>
           </w:pPr>
-          <w:hyperlink w:anchor="_Toc344738049" w:history="1">
+          <w:hyperlink w:anchor="_Toc344894450" w:history="1">
             <w:r>
               <w:rPr>
                 <w:rStyle w:val="Hyperlink"/>
@@ -2581,7 +2581,7 @@
                 <w:noProof/>
                 <w:webHidden/>
               </w:rPr>
-              <w:instrText xml:space="preserve"> PAGEREF _Toc344738049 \h </w:instrText>
+              <w:instrText xml:space="preserve"> PAGEREF _Toc344894450 \h </w:instrText>
             </w:r>
             <w:r>
               <w:rPr>
@@ -2622,7 +2622,7 @@
               <w:noProof/>
             </w:rPr>
           </w:pPr>
-          <w:hyperlink w:anchor="_Toc344738050" w:history="1">
+          <w:hyperlink w:anchor="_Toc344894451" w:history="1">
             <w:r>
               <w:rPr>
                 <w:rStyle w:val="Hyperlink"/>
@@ -2651,7 +2651,7 @@
                 <w:noProof/>
                 <w:webHidden/>
               </w:rPr>
-              <w:instrText xml:space="preserve"> PAGEREF _Toc344738050 \h </w:instrText>
+              <w:instrText xml:space="preserve"> PAGEREF _Toc344894451 \h </w:instrText>
             </w:r>
             <w:r>
               <w:rPr>
@@ -2692,7 +2692,7 @@
               <w:noProof/>
             </w:rPr>
           </w:pPr>
-          <w:hyperlink w:anchor="_Toc344738051" w:history="1">
+          <w:hyperlink w:anchor="_Toc344894452" w:history="1">
             <w:r>
               <w:rPr>
                 <w:rStyle w:val="Hyperlink"/>
@@ -2721,7 +2721,7 @@
                 <w:noProof/>
                 <w:webHidden/>
               </w:rPr>
-              <w:instrText xml:space="preserve"> PAGEREF _Toc344738051 \h </w:instrText>
+              <w:instrText xml:space="preserve"> PAGEREF _Toc344894452 \h </w:instrText>
             </w:r>
             <w:r>
               <w:rPr>
@@ -2776,7 +2776,7 @@
           <w:lang w:eastAsia="zh-HK"/>
         </w:rPr>
       </w:pPr>
-      <w:bookmarkStart w:id="0" w:name="_Toc344738014"/>
+      <w:bookmarkStart w:id="0" w:name="_Toc344894415"/>
       <w:r>
         <w:rPr>
           <w:rFonts w:ascii="Times New Roman" w:hAnsi="Times New Roman" w:cs="Times New Roman"/>
@@ -2793,7 +2793,7 @@
           <w:lang w:eastAsia="zh-HK"/>
         </w:rPr>
       </w:pPr>
-      <w:bookmarkStart w:id="1" w:name="_Toc344738015"/>
+      <w:bookmarkStart w:id="1" w:name="_Toc344894416"/>
       <w:r>
         <w:rPr>
           <w:rFonts w:ascii="Times New Roman" w:hAnsi="Times New Roman" w:cs="Times New Roman"/>
@@ -2860,7 +2860,7 @@
           <w:lang w:eastAsia="zh-HK"/>
         </w:rPr>
       </w:pPr>
-      <w:bookmarkStart w:id="2" w:name="_Toc344738016"/>
+      <w:bookmarkStart w:id="2" w:name="_Toc344894417"/>
       <w:r>
         <w:rPr>
           <w:rFonts w:ascii="Times New Roman" w:hAnsi="Times New Roman" w:cs="Times New Roman"/>
@@ -2892,7 +2892,7 @@
           <w:rFonts w:ascii="Times New Roman" w:hAnsi="Times New Roman" w:cs="Times New Roman"/>
         </w:rPr>
       </w:pPr>
-      <w:bookmarkStart w:id="3" w:name="_Toc344738017"/>
+      <w:bookmarkStart w:id="3" w:name="_Toc344894418"/>
       <w:r>
         <w:rPr>
           <w:rFonts w:ascii="Times New Roman" w:hAnsi="Times New Roman" w:cs="Times New Roman"/>
@@ -2909,7 +2909,7 @@
           <w:lang w:eastAsia="zh-HK"/>
         </w:rPr>
       </w:pPr>
-      <w:bookmarkStart w:id="4" w:name="_Toc344738018"/>
+      <w:bookmarkStart w:id="4" w:name="_Toc344894419"/>
       <w:r>
         <w:rPr>
           <w:rFonts w:ascii="Times New Roman" w:hAnsi="Times New Roman" w:cs="Times New Roman"/>
@@ -2927,7 +2927,7 @@
           <w:lang w:eastAsia="zh-HK"/>
         </w:rPr>
       </w:pPr>
-      <w:bookmarkStart w:id="5" w:name="_Toc344738019"/>
+      <w:bookmarkStart w:id="5" w:name="_Toc344894420"/>
       <w:r>
         <w:rPr>
           <w:rFonts w:ascii="Times New Roman" w:hAnsi="Times New Roman" w:cs="Times New Roman"/>
@@ -2990,7 +2990,7 @@
           <w:lang w:eastAsia="zh-HK"/>
         </w:rPr>
       </w:pPr>
-      <w:bookmarkStart w:id="6" w:name="_Toc344738020"/>
+      <w:bookmarkStart w:id="6" w:name="_Toc344894421"/>
       <w:r>
         <w:rPr>
           <w:rFonts w:ascii="Times New Roman" w:hAnsi="Times New Roman" w:cs="Times New Roman"/>
@@ -3075,7 +3075,7 @@
                       <w:lang w:eastAsia="zh-HK"/>
                     </w:rPr>
                   </w:pPr>
-                  <w:bookmarkStart w:id="7" w:name="_Toc344737464"/>
+                  <w:bookmarkStart w:id="7" w:name="_Toc344894396"/>
                   <w:proofErr w:type="gramStart"/>
                   <w:r>
                     <w:t>Fig.</w:t>
@@ -3194,7 +3194,7 @@
           <w:lang w:eastAsia="zh-HK"/>
         </w:rPr>
       </w:pPr>
-      <w:bookmarkStart w:id="8" w:name="_Toc344738021"/>
+      <w:bookmarkStart w:id="8" w:name="_Toc344894422"/>
       <w:r>
         <w:rPr>
           <w:rFonts w:ascii="Times New Roman" w:hAnsi="Times New Roman" w:cs="Times New Roman"/>
@@ -3466,7 +3466,7 @@
           <w:lang w:eastAsia="zh-HK"/>
         </w:rPr>
       </w:pPr>
-      <w:bookmarkStart w:id="9" w:name="_Toc344738022"/>
+      <w:bookmarkStart w:id="9" w:name="_Toc344894423"/>
       <w:r>
         <w:rPr>
           <w:rFonts w:ascii="Times New Roman" w:hAnsi="Times New Roman" w:cs="Times New Roman"/>
@@ -3499,7 +3499,7 @@
           <w:lang w:eastAsia="zh-HK"/>
         </w:rPr>
       </w:pPr>
-      <w:bookmarkStart w:id="10" w:name="_Toc344738023"/>
+      <w:bookmarkStart w:id="10" w:name="_Toc344894424"/>
       <w:r>
         <w:rPr>
           <w:rFonts w:ascii="Times New Roman" w:hAnsi="Times New Roman" w:cs="Times New Roman"/>
@@ -3577,7 +3577,7 @@
           <w:lang w:eastAsia="zh-HK"/>
         </w:rPr>
       </w:pPr>
-      <w:bookmarkStart w:id="11" w:name="_Toc344738024"/>
+      <w:bookmarkStart w:id="11" w:name="_Toc344894425"/>
       <w:r>
         <w:rPr>
           <w:rFonts w:ascii="Times New Roman" w:hAnsi="Times New Roman" w:cs="Times New Roman"/>
@@ -3741,7 +3741,7 @@
                       <w:lang w:eastAsia="zh-HK"/>
                     </w:rPr>
                   </w:pPr>
-                  <w:bookmarkStart w:id="12" w:name="_Toc344737465"/>
+                  <w:bookmarkStart w:id="12" w:name="_Toc344894397"/>
                   <w:proofErr w:type="gramStart"/>
                   <w:r>
                     <w:t>Fig.</w:t>
@@ -3781,7 +3781,7 @@
           <w:lang w:eastAsia="zh-HK"/>
         </w:rPr>
       </w:pPr>
-      <w:bookmarkStart w:id="13" w:name="_Toc344738025"/>
+      <w:bookmarkStart w:id="13" w:name="_Toc344894426"/>
       <w:r>
         <w:rPr>
           <w:rFonts w:ascii="Times New Roman" w:hAnsi="Times New Roman" w:cs="Times New Roman"/>
@@ -3835,7 +3835,7 @@
           <w:lang w:eastAsia="zh-HK"/>
         </w:rPr>
       </w:pPr>
-      <w:bookmarkStart w:id="14" w:name="_Toc344738026"/>
+      <w:bookmarkStart w:id="14" w:name="_Toc344894427"/>
       <w:r>
         <w:rPr>
           <w:rFonts w:ascii="Times New Roman" w:hAnsi="Times New Roman" w:cs="Times New Roman"/>
@@ -3872,7 +3872,7 @@
           <w:lang w:eastAsia="zh-HK"/>
         </w:rPr>
       </w:pPr>
-      <w:bookmarkStart w:id="15" w:name="_Toc344738027"/>
+      <w:bookmarkStart w:id="15" w:name="_Toc344894428"/>
       <w:r>
         <w:rPr>
           <w:rFonts w:ascii="Times New Roman" w:hAnsi="Times New Roman" w:cs="Times New Roman"/>
@@ -3989,7 +3989,7 @@
           <w:lang w:eastAsia="zh-HK"/>
         </w:rPr>
       </w:pPr>
-      <w:bookmarkStart w:id="16" w:name="_Toc344737466"/>
+      <w:bookmarkStart w:id="16" w:name="_Toc344894398"/>
       <w:proofErr w:type="gramStart"/>
       <w:r>
         <w:rPr>
@@ -4143,7 +4143,7 @@
           <w:lang w:eastAsia="zh-HK"/>
         </w:rPr>
       </w:pPr>
-      <w:bookmarkStart w:id="17" w:name="_Toc344737467"/>
+      <w:bookmarkStart w:id="17" w:name="_Toc344894399"/>
       <w:proofErr w:type="gramStart"/>
       <w:r>
         <w:rPr>
@@ -4208,7 +4208,7 @@
           <w:lang w:eastAsia="zh-HK"/>
         </w:rPr>
       </w:pPr>
-      <w:bookmarkStart w:id="18" w:name="_Toc344738028"/>
+      <w:bookmarkStart w:id="18" w:name="_Toc344894429"/>
       <w:r>
         <w:rPr>
           <w:rFonts w:ascii="Times New Roman" w:hAnsi="Times New Roman" w:cs="Times New Roman"/>
@@ -4336,7 +4336,7 @@
           <w:lang w:eastAsia="zh-HK"/>
         </w:rPr>
       </w:pPr>
-      <w:bookmarkStart w:id="19" w:name="_Toc344737468"/>
+      <w:bookmarkStart w:id="19" w:name="_Toc344894400"/>
       <w:proofErr w:type="gramStart"/>
       <w:r>
         <w:rPr>
@@ -4399,7 +4399,7 @@
           <w:lang w:eastAsia="zh-HK"/>
         </w:rPr>
       </w:pPr>
-      <w:bookmarkStart w:id="20" w:name="_Toc344738029"/>
+      <w:bookmarkStart w:id="20" w:name="_Toc344894430"/>
       <w:r>
         <w:rPr>
           <w:rFonts w:ascii="Times New Roman" w:hAnsi="Times New Roman" w:cs="Times New Roman"/>
@@ -4525,7 +4525,7 @@
           <w:lang w:eastAsia="zh-HK"/>
         </w:rPr>
       </w:pPr>
-      <w:bookmarkStart w:id="21" w:name="_Toc344738030"/>
+      <w:bookmarkStart w:id="21" w:name="_Toc344894431"/>
       <w:r>
         <w:rPr>
           <w:rFonts w:ascii="Times New Roman" w:hAnsi="Times New Roman" w:cs="Times New Roman"/>
@@ -4606,129 +4606,10 @@
       </w:pPr>
       <w:r>
         <w:rPr>
-          <w:rFonts w:ascii="Times New Roman" w:hAnsi="Times New Roman" w:cs="Times New Roman"/>
-          <w:color w:val="FF0000"/>
-          <w:lang w:eastAsia="zh-HK"/>
-        </w:rPr>
-      </w:r>
-      <w:r>
-        <w:rPr>
-          <w:rFonts w:ascii="Times New Roman" w:hAnsi="Times New Roman" w:cs="Times New Roman"/>
-          <w:color w:val="FF0000"/>
-          <w:lang w:eastAsia="zh-HK"/>
+          <w:noProof/>
         </w:rPr>
         <w:pict>
-          <v:group id="_x0000_s1027" editas="canvas" style="width:415.3pt;height:249.2pt;mso-position-horizontal-relative:char;mso-position-vertical-relative:line" coordorigin="1800,9387" coordsize="8306,4984">
-            <o:lock v:ext="edit" aspectratio="t"/>
-            <v:shape id="_x0000_s1026" type="#_x0000_t75" style="position:absolute;left:1800;top:9387;width:8306;height:4984" o:preferrelative="f">
-              <v:fill o:detectmouseclick="t"/>
-              <v:path o:extrusionok="t" o:connecttype="none"/>
-              <o:lock v:ext="edit" text="t"/>
-            </v:shape>
-            <v:shape id="_x0000_s1028" type="#_x0000_t75" style="position:absolute;left:3630;top:9647;width:5876;height:4464">
-              <v:imagedata r:id="rId11" o:title=""/>
-            </v:shape>
-            <v:rect id="_x0000_s1029" style="position:absolute;left:6030;top:10005;width:765;height:1830" filled="f" strokecolor="red"/>
-            <v:shape id="_x0000_s1030" type="#_x0000_t32" style="position:absolute;left:3165;top:10920;width:2865;height:555;flip:y" o:connectortype="straight">
-              <v:stroke endarrow="block"/>
-            </v:shape>
-            <v:shape id="_x0000_s1034" type="#_x0000_t202" style="position:absolute;left:1995;top:11316;width:1170;height:1239;mso-height-percent:200;mso-height-percent:200;mso-width-relative:margin;mso-height-relative:margin" strokecolor="black [3213]">
-              <v:textbox style="mso-next-textbox:#_x0000_s1034;mso-fit-shape-to-text:t">
-                <w:txbxContent>
-                  <w:p>
-                    <w:pPr>
-                      <w:rPr>
-                        <w:lang w:eastAsia="zh-HK"/>
-                      </w:rPr>
-                    </w:pPr>
-                    <w:r>
-                      <w:rPr>
-                        <w:rFonts w:hint="eastAsia"/>
-                        <w:lang w:eastAsia="zh-HK"/>
-                      </w:rPr>
-                      <w:t>Home position indicator</w:t>
-                    </w:r>
-                  </w:p>
-                </w:txbxContent>
-              </v:textbox>
-            </v:shape>
-            <w10:wrap type="none"/>
-            <w10:anchorlock/>
-          </v:group>
-        </w:pict>
-      </w:r>
-    </w:p>
-    <w:p>
-      <w:pPr>
-        <w:pStyle w:val="Heading3"/>
-        <w:rPr>
-          <w:rFonts w:ascii="Times New Roman" w:hAnsi="Times New Roman" w:cs="Times New Roman"/>
-          <w:color w:val="1F497D" w:themeColor="text2"/>
-          <w:lang w:eastAsia="zh-HK"/>
-        </w:rPr>
-      </w:pPr>
-      <w:bookmarkStart w:id="22" w:name="_Toc344738031"/>
-      <w:r>
-        <w:rPr>
-          <w:rFonts w:ascii="Times New Roman" w:hAnsi="Times New Roman" w:cs="Times New Roman"/>
-          <w:lang w:eastAsia="zh-HK"/>
-        </w:rPr>
-        <w:t xml:space="preserve">Place the </w:t>
-      </w:r>
-      <w:r>
-        <w:rPr>
-          <w:rFonts w:ascii="Times New Roman" w:hAnsi="Times New Roman" w:cs="Times New Roman"/>
-          <w:color w:val="1F497D" w:themeColor="text2"/>
-          <w:lang w:eastAsia="zh-HK"/>
-        </w:rPr>
-        <w:t>lens</w:t>
-      </w:r>
-      <w:r>
-        <w:rPr>
-          <w:rFonts w:ascii="Times New Roman" w:hAnsi="Times New Roman" w:cs="Times New Roman"/>
-          <w:lang w:eastAsia="zh-HK"/>
-        </w:rPr>
-        <w:t xml:space="preserve"> in MJP </w:t>
-      </w:r>
-      <w:r>
-        <w:rPr>
-          <w:rFonts w:ascii="Times New Roman" w:hAnsi="Times New Roman" w:cs="Times New Roman"/>
-          <w:color w:val="1F497D" w:themeColor="text2"/>
-          <w:lang w:eastAsia="zh-HK"/>
-        </w:rPr>
-        <w:t>working chamber</w:t>
-      </w:r>
-      <w:bookmarkEnd w:id="22"/>
-    </w:p>
-    <w:p>
-      <w:pPr>
-        <w:rPr>
-          <w:rFonts w:ascii="Times New Roman" w:hAnsi="Times New Roman" w:cs="Times New Roman"/>
-          <w:lang w:eastAsia="zh-HK"/>
-        </w:rPr>
-      </w:pPr>
-      <w:r>
-        <w:rPr>
-          <w:rFonts w:ascii="Times New Roman" w:hAnsi="Times New Roman" w:cs="Times New Roman"/>
-          <w:lang w:eastAsia="zh-HK"/>
-        </w:rPr>
-        <w:t>Place it with the reference arrow available to be visualize from outside.</w:t>
-      </w:r>
-    </w:p>
-    <w:p>
-      <w:pPr>
-        <w:rPr>
-          <w:rFonts w:ascii="Times New Roman" w:hAnsi="Times New Roman" w:cs="Times New Roman"/>
-          <w:color w:val="FF0000"/>
-          <w:lang w:eastAsia="zh-HK"/>
-        </w:rPr>
-      </w:pPr>
-      <w:r>
-        <w:rPr>
-          <w:noProof/>
-        </w:rPr>
-        <w:pict>
-          <v:shape id="_x0000_s1096" type="#_x0000_t202" style="position:absolute;margin-left:0;margin-top:255.05pt;width:415.3pt;height:.05pt;z-index:251663360;mso-position-horizontal-relative:text;mso-position-vertical-relative:text" stroked="f">
+          <v:shape id="_x0000_s1111" type="#_x0000_t202" style="position:absolute;margin-left:0;margin-top:255.1pt;width:415.3pt;height:.05pt;z-index:251666432;mso-position-horizontal-relative:text;mso-position-vertical-relative:text" stroked="f">
             <v:textbox style="mso-fit-shape-to-text:t" inset="0,0,0,0">
               <w:txbxContent>
                 <w:p>
@@ -4740,6 +4621,7 @@
                       <w:lang w:eastAsia="zh-HK"/>
                     </w:rPr>
                   </w:pPr>
+                  <w:bookmarkStart w:id="22" w:name="_Toc344894401"/>
                   <w:proofErr w:type="gramStart"/>
                   <w:r>
                     <w:t>Fig.</w:t>
@@ -4761,8 +4643,9 @@
                       <w:rFonts w:hint="eastAsia"/>
                       <w:lang w:eastAsia="zh-HK"/>
                     </w:rPr>
-                    <w:t xml:space="preserve"> Lens in chamber</w:t>
+                    <w:t xml:space="preserve"> the home position indicators</w:t>
                   </w:r>
+                  <w:bookmarkEnd w:id="22"/>
                 </w:p>
               </w:txbxContent>
             </v:textbox>
@@ -4772,55 +4655,18 @@
       <w:r>
         <w:rPr>
           <w:rFonts w:ascii="Times New Roman" w:hAnsi="Times New Roman" w:cs="Times New Roman"/>
-          <w:noProof/>
+          <w:color w:val="FF0000"/>
+          <w:lang w:eastAsia="zh-HK"/>
+        </w:rPr>
+      </w:r>
+      <w:r>
+        <w:rPr>
+          <w:rFonts w:ascii="Times New Roman" w:hAnsi="Times New Roman" w:cs="Times New Roman"/>
+          <w:color w:val="FF0000"/>
+          <w:lang w:eastAsia="zh-HK"/>
         </w:rPr>
         <w:pict>
-          <v:group id="_x0000_s1094" editas="canvas" style="position:absolute;margin-left:0;margin-top:0;width:415.3pt;height:249.2pt;z-index:3;mso-position-horizontal-relative:char;mso-position-vertical-relative:line" coordorigin="2362,6757" coordsize="7200,4320">
-            <o:lock v:ext="edit" aspectratio="t"/>
-            <v:shape id="_x0000_s1093" type="#_x0000_t75" style="position:absolute;left:2362;top:6757;width:7200;height:4320" o:preferrelative="f">
-              <v:fill o:detectmouseclick="t"/>
-              <v:path o:extrusionok="t" o:connecttype="none"/>
-              <o:lock v:ext="edit" text="t"/>
-            </v:shape>
-            <v:shape id="_x0000_s1095" type="#_x0000_t75" style="position:absolute;left:3090;top:7119;width:5743;height:3596">
-              <v:imagedata r:id="rId12" o:title=""/>
-            </v:shape>
-            <v:oval id="_x0000_s1097" style="position:absolute;left:5548;top:8577;width:273;height:351" filled="f" strokecolor="red"/>
-            <v:rect id="_x0000_s1098" style="position:absolute;left:6224;top:8759;width:1040;height:364" fillcolor="white [3212]" strokecolor="black [3213]">
-              <v:textbox>
-                <w:txbxContent>
-                  <w:p>
-                    <w:pPr>
-                      <w:rPr>
-                        <w:rFonts w:hint="eastAsia"/>
-                        <w:lang w:eastAsia="zh-HK"/>
-                      </w:rPr>
-                    </w:pPr>
-                    <w:r>
-                      <w:rPr>
-                        <w:rFonts w:hint="eastAsia"/>
-                        <w:lang w:eastAsia="zh-HK"/>
-                      </w:rPr>
-                      <w:t>Arrow</w:t>
-                    </w:r>
-                  </w:p>
-                </w:txbxContent>
-              </v:textbox>
-            </v:rect>
-            <v:shape id="_x0000_s1099" type="#_x0000_t32" style="position:absolute;left:5821;top:8753;width:403;height:188;flip:x y" o:connectortype="straight" strokecolor="black [3213]">
-              <v:stroke endarrow="block"/>
-            </v:shape>
-          </v:group>
-        </w:pict>
-      </w:r>
-      <w:r>
-        <w:rPr>
-          <w:rFonts w:ascii="Times New Roman" w:hAnsi="Times New Roman" w:cs="Times New Roman"/>
-          <w:color w:val="FF0000"/>
-          <w:lang w:eastAsia="zh-HK"/>
-        </w:rPr>
-        <w:pict>
-          <v:shape id="_x0000_i1029" type="#_x0000_t75" style="width:415.5pt;height:249pt">
+          <v:shape id="_x0000_i1025" type="#_x0000_t75" style="width:415.5pt;height:249pt">
             <v:imagedata croptop="-65520f" cropbottom="65520f"/>
           </v:shape>
         </w:pict>
@@ -4834,13 +4680,13 @@
           <w:lang w:eastAsia="zh-HK"/>
         </w:rPr>
       </w:pPr>
-      <w:bookmarkStart w:id="23" w:name="_Toc344738032"/>
-      <w:r>
-        <w:rPr>
-          <w:rFonts w:ascii="Times New Roman" w:hAnsi="Times New Roman" w:cs="Times New Roman"/>
-          <w:lang w:eastAsia="zh-HK"/>
-        </w:rPr>
-        <w:t>Turn on the pump</w:t>
+      <w:bookmarkStart w:id="23" w:name="_Toc344894432"/>
+      <w:r>
+        <w:rPr>
+          <w:rFonts w:ascii="Times New Roman" w:hAnsi="Times New Roman" w:cs="Times New Roman"/>
+          <w:lang w:eastAsia="zh-HK"/>
+        </w:rPr>
+        <w:t>Place the lens in MJP working chamber</w:t>
       </w:r>
       <w:bookmarkEnd w:id="23"/>
     </w:p>
@@ -4856,55 +4702,7 @@
           <w:rFonts w:ascii="Times New Roman" w:hAnsi="Times New Roman" w:cs="Times New Roman"/>
           <w:lang w:eastAsia="zh-HK"/>
         </w:rPr>
-        <w:t>The following steps aimed to find the exact position and orientation of the lens in MJP machine. You need the jet turned on for this work. Before that, adjust the jet pressure to minimum value to avoid the lens from being damaged by it.</w:t>
-      </w:r>
-    </w:p>
-    <w:p>
-      <w:pPr>
-        <w:rPr>
-          <w:rFonts w:ascii="Times New Roman" w:hAnsi="Times New Roman" w:cs="Times New Roman"/>
-          <w:lang w:eastAsia="zh-HK"/>
-        </w:rPr>
-      </w:pPr>
-    </w:p>
-    <w:p>
-      <w:pPr>
-        <w:pStyle w:val="Heading3"/>
-        <w:rPr>
-          <w:rFonts w:ascii="Times New Roman" w:hAnsi="Times New Roman" w:cs="Times New Roman"/>
-          <w:lang w:eastAsia="zh-HK"/>
-        </w:rPr>
-      </w:pPr>
-      <w:bookmarkStart w:id="24" w:name="_Toc344738033"/>
-      <w:r>
-        <w:rPr>
-          <w:rFonts w:ascii="Times New Roman" w:hAnsi="Times New Roman" w:cs="Times New Roman"/>
-          <w:lang w:eastAsia="zh-HK"/>
-        </w:rPr>
-        <w:t>Impact the jet</w:t>
-      </w:r>
-      <w:r>
-        <w:rPr>
-          <w:rFonts w:ascii="Times New Roman" w:hAnsi="Times New Roman" w:cs="Times New Roman"/>
-          <w:lang w:eastAsia="zh-HK"/>
-        </w:rPr>
-        <w:t xml:space="preserve"> to the reference arrow</w:t>
-      </w:r>
-      <w:bookmarkEnd w:id="24"/>
-    </w:p>
-    <w:p>
-      <w:pPr>
-        <w:rPr>
-          <w:rFonts w:ascii="Times New Roman" w:hAnsi="Times New Roman" w:cs="Times New Roman" w:hint="eastAsia"/>
-          <w:lang w:eastAsia="zh-HK"/>
-        </w:rPr>
-      </w:pPr>
-      <w:r>
-        <w:rPr>
-          <w:rFonts w:ascii="Times New Roman" w:hAnsi="Times New Roman" w:cs="Times New Roman"/>
-          <w:lang w:eastAsia="zh-HK"/>
-        </w:rPr>
-        <w:t>Move the jet so that it can impact to the reference arrow of the lens. You may need multiple trials for this step.</w:t>
+        <w:t>Place it with the reference arrow available to be visualize from outside.</w:t>
       </w:r>
     </w:p>
     <w:p>
@@ -4920,7 +4718,7 @@
           <w:noProof/>
         </w:rPr>
         <w:pict>
-          <v:shape id="_x0000_s1092" type="#_x0000_t202" style="position:absolute;margin-left:0;margin-top:305.7pt;width:415.3pt;height:.05pt;z-index:251661312;mso-position-horizontal-relative:text;mso-position-vertical-relative:text" stroked="f">
+          <v:shape id="_x0000_s1096" type="#_x0000_t202" style="position:absolute;margin-left:0;margin-top:255.05pt;width:415.3pt;height:.05pt;z-index:251663360" stroked="f">
             <v:textbox style="mso-fit-shape-to-text:t" inset="0,0,0,0">
               <w:txbxContent>
                 <w:p>
@@ -4932,7 +4730,7 @@
                       <w:lang w:eastAsia="zh-HK"/>
                     </w:rPr>
                   </w:pPr>
-                  <w:bookmarkStart w:id="25" w:name="_Toc344737470"/>
+                  <w:bookmarkStart w:id="24" w:name="_Toc344894402"/>
                   <w:proofErr w:type="gramStart"/>
                   <w:r>
                     <w:t>Fig.</w:t>
@@ -4954,23 +4752,199 @@
                       <w:rFonts w:hint="eastAsia"/>
                       <w:lang w:eastAsia="zh-HK"/>
                     </w:rPr>
-                    <w:t xml:space="preserve"> Impact the jet</w:t>
+                    <w:t xml:space="preserve"> Lens in chamber</w:t>
                   </w:r>
+                  <w:bookmarkEnd w:id="24"/>
+                </w:p>
+              </w:txbxContent>
+            </v:textbox>
+          </v:shape>
+        </w:pict>
+      </w:r>
+      <w:r>
+        <w:rPr>
+          <w:rFonts w:ascii="Times New Roman" w:hAnsi="Times New Roman" w:cs="Times New Roman"/>
+          <w:noProof/>
+        </w:rPr>
+        <w:pict>
+          <v:group id="_x0000_s1094" editas="canvas" style="position:absolute;margin-left:0;margin-top:0;width:415.3pt;height:249.2pt;z-index:3;mso-position-horizontal-relative:char;mso-position-vertical-relative:line" coordorigin="2362,6757" coordsize="7200,4320">
+            <o:lock v:ext="edit" aspectratio="t"/>
+            <v:shape id="_x0000_s1093" type="#_x0000_t75" style="position:absolute;left:2362;top:6757;width:7200;height:4320" o:preferrelative="f">
+              <v:fill o:detectmouseclick="t"/>
+              <v:path o:extrusionok="t" o:connecttype="none"/>
+              <o:lock v:ext="edit" text="t"/>
+            </v:shape>
+            <v:shape id="_x0000_s1095" type="#_x0000_t75" style="position:absolute;left:3090;top:7119;width:5743;height:3596">
+              <v:imagedata r:id="rId11" o:title=""/>
+            </v:shape>
+            <v:oval id="_x0000_s1097" style="position:absolute;left:5548;top:8577;width:273;height:351" filled="f" strokecolor="red"/>
+            <v:rect id="_x0000_s1098" style="position:absolute;left:6224;top:8759;width:1040;height:364" fillcolor="white [3212]" strokecolor="black [3213]">
+              <v:textbox>
+                <w:txbxContent>
+                  <w:p>
+                    <w:pPr>
+                      <w:rPr>
+                        <w:lang w:eastAsia="zh-HK"/>
+                      </w:rPr>
+                    </w:pPr>
+                    <w:r>
+                      <w:rPr>
+                        <w:rFonts w:hint="eastAsia"/>
+                        <w:lang w:eastAsia="zh-HK"/>
+                      </w:rPr>
+                      <w:t>Arrow</w:t>
+                    </w:r>
+                  </w:p>
+                </w:txbxContent>
+              </v:textbox>
+            </v:rect>
+            <v:shape id="_x0000_s1099" type="#_x0000_t32" style="position:absolute;left:5821;top:8753;width:403;height:188;flip:x y" o:connectortype="straight" strokecolor="black [3213]">
+              <v:stroke endarrow="block"/>
+            </v:shape>
+          </v:group>
+        </w:pict>
+      </w:r>
+      <w:r>
+        <w:rPr>
+          <w:rFonts w:ascii="Times New Roman" w:hAnsi="Times New Roman" w:cs="Times New Roman"/>
+          <w:color w:val="FF0000"/>
+          <w:lang w:eastAsia="zh-HK"/>
+        </w:rPr>
+        <w:pict>
+          <v:shape id="_x0000_i1028" type="#_x0000_t75" style="width:415.5pt;height:249pt">
+            <v:imagedata croptop="-65520f" cropbottom="65520f"/>
+          </v:shape>
+        </w:pict>
+      </w:r>
+    </w:p>
+    <w:p>
+      <w:pPr>
+        <w:pStyle w:val="Heading3"/>
+        <w:rPr>
+          <w:rFonts w:ascii="Times New Roman" w:hAnsi="Times New Roman" w:cs="Times New Roman"/>
+          <w:lang w:eastAsia="zh-HK"/>
+        </w:rPr>
+      </w:pPr>
+      <w:bookmarkStart w:id="25" w:name="_Toc344894433"/>
+      <w:r>
+        <w:rPr>
+          <w:rFonts w:ascii="Times New Roman" w:hAnsi="Times New Roman" w:cs="Times New Roman"/>
+          <w:lang w:eastAsia="zh-HK"/>
+        </w:rPr>
+        <w:t>Turn on the pump</w:t>
+      </w:r>
+      <w:bookmarkEnd w:id="25"/>
+    </w:p>
+    <w:p>
+      <w:pPr>
+        <w:rPr>
+          <w:rFonts w:ascii="Times New Roman" w:hAnsi="Times New Roman" w:cs="Times New Roman"/>
+          <w:lang w:eastAsia="zh-HK"/>
+        </w:rPr>
+      </w:pPr>
+      <w:r>
+        <w:rPr>
+          <w:rFonts w:ascii="Times New Roman" w:hAnsi="Times New Roman" w:cs="Times New Roman"/>
+          <w:lang w:eastAsia="zh-HK"/>
+        </w:rPr>
+        <w:t>The following steps aimed to find the exact position and orientation of the lens in MJP machine. You need the jet turned on for this work. Before that, adjust the jet pressure to minimum value to avoid the lens from being damaged by it.</w:t>
+      </w:r>
+    </w:p>
+    <w:p>
+      <w:pPr>
+        <w:pStyle w:val="Heading3"/>
+        <w:rPr>
+          <w:rFonts w:ascii="Times New Roman" w:hAnsi="Times New Roman" w:cs="Times New Roman"/>
+          <w:lang w:eastAsia="zh-HK"/>
+        </w:rPr>
+      </w:pPr>
+      <w:bookmarkStart w:id="26" w:name="_Toc344894434"/>
+      <w:r>
+        <w:rPr>
+          <w:rFonts w:ascii="Times New Roman" w:hAnsi="Times New Roman" w:cs="Times New Roman"/>
+          <w:lang w:eastAsia="zh-HK"/>
+        </w:rPr>
+        <w:lastRenderedPageBreak/>
+        <w:t>Impact the jet</w:t>
+      </w:r>
+      <w:r>
+        <w:rPr>
+          <w:rFonts w:ascii="Times New Roman" w:hAnsi="Times New Roman" w:cs="Times New Roman"/>
+          <w:lang w:eastAsia="zh-HK"/>
+        </w:rPr>
+        <w:t xml:space="preserve"> to the reference arrow</w:t>
+      </w:r>
+      <w:bookmarkEnd w:id="26"/>
+    </w:p>
+    <w:p>
+      <w:pPr>
+        <w:rPr>
+          <w:rFonts w:ascii="Times New Roman" w:hAnsi="Times New Roman" w:cs="Times New Roman" w:hint="eastAsia"/>
+          <w:lang w:eastAsia="zh-HK"/>
+        </w:rPr>
+      </w:pPr>
+      <w:r>
+        <w:rPr>
+          <w:rFonts w:ascii="Times New Roman" w:hAnsi="Times New Roman" w:cs="Times New Roman"/>
+          <w:lang w:eastAsia="zh-HK"/>
+        </w:rPr>
+        <w:t>Move the jet so that it can impact to the reference arrow of the lens. You may need multiple trials for this step.</w:t>
+      </w:r>
+    </w:p>
+    <w:p>
+      <w:pPr>
+        <w:rPr>
+          <w:rFonts w:ascii="Times New Roman" w:hAnsi="Times New Roman" w:cs="Times New Roman"/>
+          <w:lang w:eastAsia="zh-HK"/>
+        </w:rPr>
+      </w:pPr>
+      <w:r>
+        <w:rPr>
+          <w:noProof/>
+        </w:rPr>
+        <w:pict>
+          <v:shape id="_x0000_s1115" type="#_x0000_t202" style="position:absolute;margin-left:0;margin-top:309.15pt;width:415.3pt;height:.05pt;z-index:251668480;mso-position-horizontal-relative:text;mso-position-vertical-relative:text" stroked="f">
+            <v:textbox style="mso-fit-shape-to-text:t" inset="0,0,0,0">
+              <w:txbxContent>
+                <w:p>
+                  <w:pPr>
+                    <w:pStyle w:val="Caption"/>
+                    <w:rPr>
+                      <w:rFonts w:ascii="Times New Roman" w:hAnsi="Times New Roman" w:cs="Times New Roman"/>
+                      <w:lang w:eastAsia="zh-HK"/>
+                    </w:rPr>
+                  </w:pPr>
+                  <w:bookmarkStart w:id="27" w:name="_Toc344894403"/>
+                  <w:proofErr w:type="gramStart"/>
+                  <w:r>
+                    <w:t>Fig.</w:t>
+                  </w:r>
+                  <w:proofErr w:type="gramEnd"/>
+                  <w:r>
+                    <w:t xml:space="preserve"> </w:t>
+                  </w:r>
+                  <w:fldSimple w:instr=" SEQ Fig. \* ARABIC ">
+                    <w:r>
+                      <w:rPr>
+                        <w:noProof/>
+                      </w:rPr>
+                      <w:t>8</w:t>
+                    </w:r>
+                  </w:fldSimple>
                   <w:r>
                     <w:rPr>
-                      <w:noProof/>
+                      <w:rFonts w:hint="eastAsia"/>
+                      <w:lang w:eastAsia="zh-HK"/>
                     </w:rPr>
                     <w:t xml:space="preserve"> </w:t>
                   </w:r>
                   <w:r>
                     <w:rPr>
-                      <w:rFonts w:hint="eastAsia"/>
-                      <w:noProof/>
                       <w:lang w:eastAsia="zh-HK"/>
                     </w:rPr>
-                    <w:t>to the reference arrow of lens</w:t>
+                    <w:t>Impact the jet to the reference arrow of lens</w:t>
                   </w:r>
-                  <w:bookmarkEnd w:id="25"/>
+                  <w:bookmarkEnd w:id="27"/>
                 </w:p>
               </w:txbxContent>
             </v:textbox>
@@ -4979,19 +4953,79 @@
       </w:r>
       <w:r>
         <w:rPr>
-          <w:rFonts w:ascii="Times New Roman" w:hAnsi="Times New Roman" w:cs="Times New Roman"/>
           <w:noProof/>
-          <w:color w:val="FF0000"/>
-        </w:rPr>
-      </w:r>
-      <w:r>
-        <w:rPr>
-          <w:rFonts w:ascii="Times New Roman" w:hAnsi="Times New Roman" w:cs="Times New Roman"/>
-          <w:color w:val="FF0000"/>
-          <w:lang w:eastAsia="zh-HK"/>
         </w:rPr>
         <w:pict>
-          <v:shape id="_x0000_i1028" type="#_x0000_t75" style="width:415.5pt;height:296.25pt">
+          <v:group id="_x0000_s1113" editas="canvas" style="position:absolute;margin-left:0;margin-top:0;width:415.3pt;height:303.15pt;z-index:2;mso-position-horizontal-relative:char;mso-position-vertical-relative:line" coordorigin="1800,3240" coordsize="8306,6063">
+            <o:lock v:ext="edit" aspectratio="t"/>
+            <v:shape id="_x0000_s1112" type="#_x0000_t75" style="position:absolute;left:1800;top:3240;width:8306;height:6063" o:preferrelative="f">
+              <v:fill o:detectmouseclick="t"/>
+              <v:path o:extrusionok="t" o:connecttype="none"/>
+              <o:lock v:ext="edit" text="t"/>
+            </v:shape>
+            <v:shape id="_x0000_s1114" type="#_x0000_t75" style="position:absolute;left:2394;top:3600;width:7193;height:5400">
+              <v:imagedata r:id="rId12" o:title=""/>
+            </v:shape>
+            <v:oval id="_x0000_s1116" style="position:absolute;left:5340;top:7395;width:570;height:630" filled="f" strokecolor="red"/>
+            <v:oval id="_x0000_s1118" style="position:absolute;left:5250;top:5400;width:825;height:2880" filled="f" strokecolor="yellow"/>
+            <v:rect id="_x0000_s1119" style="position:absolute;left:6510;top:7650;width:960;height:480" fillcolor="white [3212]" strokecolor="black [3213]">
+              <v:textbox>
+                <w:txbxContent>
+                  <w:p>
+                    <w:pPr>
+                      <w:rPr>
+                        <w:rFonts w:hint="eastAsia"/>
+                        <w:lang w:eastAsia="zh-HK"/>
+                      </w:rPr>
+                    </w:pPr>
+                    <w:r>
+                      <w:rPr>
+                        <w:rFonts w:hint="eastAsia"/>
+                        <w:lang w:eastAsia="zh-HK"/>
+                      </w:rPr>
+                      <w:t>Arrow</w:t>
+                    </w:r>
+                  </w:p>
+                </w:txbxContent>
+              </v:textbox>
+            </v:rect>
+            <v:rect id="_x0000_s1120" style="position:absolute;left:3570;top:6495;width:855;height:600" fillcolor="white [3212]" strokecolor="black [3213]">
+              <v:textbox>
+                <w:txbxContent>
+                  <w:p>
+                    <w:pPr>
+                      <w:rPr>
+                        <w:rFonts w:hint="eastAsia"/>
+                        <w:lang w:eastAsia="zh-HK"/>
+                      </w:rPr>
+                    </w:pPr>
+                    <w:r>
+                      <w:rPr>
+                        <w:rFonts w:hint="eastAsia"/>
+                        <w:lang w:eastAsia="zh-HK"/>
+                      </w:rPr>
+                      <w:t>Jet</w:t>
+                    </w:r>
+                  </w:p>
+                </w:txbxContent>
+              </v:textbox>
+            </v:rect>
+            <v:shape id="_x0000_s1121" type="#_x0000_t32" style="position:absolute;left:5910;top:7710;width:600;height:180;flip:x y" o:connectortype="straight" strokecolor="black [3213]">
+              <v:stroke endarrow="block"/>
+            </v:shape>
+            <v:shape id="_x0000_s1122" type="#_x0000_t32" style="position:absolute;left:4425;top:6795;width:825;height:45" o:connectortype="straight" strokecolor="black [3213]">
+              <v:stroke endarrow="block"/>
+            </v:shape>
+          </v:group>
+        </w:pict>
+      </w:r>
+      <w:r>
+        <w:rPr>
+          <w:rFonts w:ascii="Times New Roman" w:hAnsi="Times New Roman" w:cs="Times New Roman"/>
+          <w:lang w:eastAsia="zh-HK"/>
+        </w:rPr>
+        <w:pict>
+          <v:shape id="_x0000_i1029" type="#_x0000_t75" style="width:415.5pt;height:303pt">
             <v:imagedata croptop="-65520f" cropbottom="65520f"/>
           </v:shape>
         </w:pict>
@@ -5005,7 +5039,7 @@
           <w:lang w:eastAsia="zh-HK"/>
         </w:rPr>
       </w:pPr>
-      <w:bookmarkStart w:id="26" w:name="_Toc344738034"/>
+      <w:bookmarkStart w:id="28" w:name="_Toc344894435"/>
       <w:r>
         <w:rPr>
           <w:rFonts w:ascii="Times New Roman" w:hAnsi="Times New Roman" w:cs="Times New Roman"/>
@@ -5027,7 +5061,7 @@
         </w:rPr>
         <w:t>to software</w:t>
       </w:r>
-      <w:bookmarkEnd w:id="26"/>
+      <w:bookmarkEnd w:id="28"/>
     </w:p>
     <w:p>
       <w:pPr>
@@ -5067,7 +5101,7 @@
           <w:lang w:eastAsia="zh-HK"/>
         </w:rPr>
       </w:pPr>
-      <w:bookmarkStart w:id="27" w:name="_Toc344738035"/>
+      <w:bookmarkStart w:id="29" w:name="_Toc344894436"/>
       <w:r>
         <w:rPr>
           <w:rFonts w:ascii="Times New Roman" w:hAnsi="Times New Roman" w:cs="Times New Roman"/>
@@ -5083,7 +5117,7 @@
         </w:rPr>
         <w:t>lens</w:t>
       </w:r>
-      <w:bookmarkEnd w:id="27"/>
+      <w:bookmarkEnd w:id="29"/>
     </w:p>
     <w:p>
       <w:pPr>
@@ -5108,7 +5142,7 @@
           <w:lang w:eastAsia="zh-HK"/>
         </w:rPr>
       </w:pPr>
-      <w:bookmarkStart w:id="28" w:name="_Toc344738036"/>
+      <w:bookmarkStart w:id="30" w:name="_Toc344894437"/>
       <w:r>
         <w:rPr>
           <w:rFonts w:ascii="Times New Roman" w:hAnsi="Times New Roman" w:cs="Times New Roman"/>
@@ -5116,7 +5150,7 @@
         </w:rPr>
         <w:t>Removal determination phase</w:t>
       </w:r>
-      <w:bookmarkEnd w:id="28"/>
+      <w:bookmarkEnd w:id="30"/>
     </w:p>
     <w:p>
       <w:pPr>
@@ -5141,7 +5175,7 @@
           <w:lang w:eastAsia="zh-HK"/>
         </w:rPr>
       </w:pPr>
-      <w:bookmarkStart w:id="29" w:name="_Toc344738037"/>
+      <w:bookmarkStart w:id="31" w:name="_Toc344894438"/>
       <w:r>
         <w:rPr>
           <w:rFonts w:ascii="Times New Roman" w:hAnsi="Times New Roman" w:cs="Times New Roman"/>
@@ -5150,7 +5184,7 @@
         <w:lastRenderedPageBreak/>
         <w:t>Essential functions</w:t>
       </w:r>
-      <w:bookmarkEnd w:id="29"/>
+      <w:bookmarkEnd w:id="31"/>
     </w:p>
     <w:p>
       <w:pPr>
@@ -5211,7 +5245,7 @@
           <w:lang w:eastAsia="zh-HK"/>
         </w:rPr>
       </w:pPr>
-      <w:bookmarkStart w:id="30" w:name="_Toc344737471"/>
+      <w:bookmarkStart w:id="32" w:name="_Toc344894404"/>
       <w:proofErr w:type="gramStart"/>
       <w:r>
         <w:rPr>
@@ -5249,7 +5283,7 @@
           <w:rFonts w:ascii="Times New Roman" w:hAnsi="Times New Roman" w:cs="Times New Roman"/>
           <w:noProof/>
         </w:rPr>
-        <w:t>8</w:t>
+        <w:t>9</w:t>
       </w:r>
       <w:r>
         <w:rPr>
@@ -5264,7 +5298,7 @@
         </w:rPr>
         <w:t xml:space="preserve"> Path frame</w:t>
       </w:r>
-      <w:bookmarkEnd w:id="30"/>
+      <w:bookmarkEnd w:id="32"/>
     </w:p>
     <w:p>
       <w:pPr>
@@ -5405,8 +5439,8 @@
           <w:lang w:eastAsia="zh-HK"/>
         </w:rPr>
       </w:pPr>
-      <w:bookmarkStart w:id="31" w:name="_Ref343866190"/>
-      <w:bookmarkStart w:id="32" w:name="_Toc344737472"/>
+      <w:bookmarkStart w:id="33" w:name="_Ref343866190"/>
+      <w:bookmarkStart w:id="34" w:name="_Toc344894405"/>
       <w:r>
         <w:rPr>
           <w:rFonts w:ascii="Times New Roman" w:hAnsi="Times New Roman" w:cs="Times New Roman"/>
@@ -5451,8 +5485,8 @@
         </w:rPr>
         <w:t xml:space="preserve"> Function of jet travelling velocity.</w:t>
       </w:r>
-      <w:bookmarkEnd w:id="31"/>
-      <w:bookmarkEnd w:id="32"/>
+      <w:bookmarkEnd w:id="33"/>
+      <w:bookmarkEnd w:id="34"/>
     </w:p>
     <w:p>
       <w:pPr>
@@ -5506,7 +5540,7 @@
           <w:lang w:eastAsia="zh-HK"/>
         </w:rPr>
       </w:pPr>
-      <w:bookmarkStart w:id="33" w:name="_Toc344738038"/>
+      <w:bookmarkStart w:id="35" w:name="_Toc344894439"/>
       <w:r>
         <w:rPr>
           <w:rFonts w:ascii="Times New Roman" w:hAnsi="Times New Roman" w:cs="Times New Roman"/>
@@ -5514,7 +5548,7 @@
         </w:rPr>
         <w:t>Adjust resize factor</w:t>
       </w:r>
-      <w:bookmarkEnd w:id="33"/>
+      <w:bookmarkEnd w:id="35"/>
     </w:p>
     <w:p>
       <w:pPr>
@@ -11647,7 +11681,7 @@
           <w:lang w:eastAsia="zh-HK"/>
         </w:rPr>
       </w:pPr>
-      <w:bookmarkStart w:id="34" w:name="_Toc344738039"/>
+      <w:bookmarkStart w:id="36" w:name="_Toc344894440"/>
       <w:r>
         <w:rPr>
           <w:rFonts w:ascii="Times New Roman" w:hAnsi="Times New Roman" w:cs="Times New Roman"/>
@@ -11662,7 +11696,7 @@
         </w:rPr>
         <w:t>coefficient</w:t>
       </w:r>
-      <w:bookmarkEnd w:id="34"/>
+      <w:bookmarkEnd w:id="36"/>
     </w:p>
     <w:p>
       <w:pPr>
@@ -11711,7 +11745,7 @@
           <w:lang w:eastAsia="zh-HK"/>
         </w:rPr>
       </w:pPr>
-      <w:bookmarkStart w:id="35" w:name="_Toc344738040"/>
+      <w:bookmarkStart w:id="37" w:name="_Toc344894441"/>
       <w:r>
         <w:rPr>
           <w:rFonts w:ascii="Times New Roman" w:hAnsi="Times New Roman" w:cs="Times New Roman"/>
@@ -11719,7 +11753,7 @@
         </w:rPr>
         <w:t>Optional functions</w:t>
       </w:r>
-      <w:bookmarkEnd w:id="35"/>
+      <w:bookmarkEnd w:id="37"/>
     </w:p>
     <w:p>
       <w:pPr>
@@ -11780,7 +11814,7 @@
           <w:lang w:eastAsia="zh-HK"/>
         </w:rPr>
       </w:pPr>
-      <w:bookmarkStart w:id="36" w:name="_Toc344737473"/>
+      <w:bookmarkStart w:id="38" w:name="_Toc344894406"/>
       <w:proofErr w:type="gramStart"/>
       <w:r>
         <w:rPr>
@@ -11818,7 +11852,7 @@
           <w:rFonts w:ascii="Times New Roman" w:hAnsi="Times New Roman" w:cs="Times New Roman"/>
           <w:noProof/>
         </w:rPr>
-        <w:t>9</w:t>
+        <w:t>10</w:t>
       </w:r>
       <w:r>
         <w:rPr>
@@ -11833,7 +11867,7 @@
         </w:rPr>
         <w:t xml:space="preserve"> Advance frame</w:t>
       </w:r>
-      <w:bookmarkEnd w:id="36"/>
+      <w:bookmarkEnd w:id="38"/>
     </w:p>
     <w:p>
       <w:pPr>
@@ -11858,7 +11892,7 @@
           <w:lang w:eastAsia="zh-HK"/>
         </w:rPr>
       </w:pPr>
-      <w:bookmarkStart w:id="37" w:name="_Toc344738041"/>
+      <w:bookmarkStart w:id="39" w:name="_Toc344894442"/>
       <w:r>
         <w:rPr>
           <w:rFonts w:ascii="Times New Roman" w:hAnsi="Times New Roman" w:cs="Times New Roman"/>
@@ -11866,7 +11900,7 @@
         </w:rPr>
         <w:t>Circular mask</w:t>
       </w:r>
-      <w:bookmarkEnd w:id="37"/>
+      <w:bookmarkEnd w:id="39"/>
     </w:p>
     <w:p>
       <w:pPr>
@@ -12298,7 +12332,7 @@
           <w:rFonts w:ascii="Times New Roman" w:hAnsi="Times New Roman" w:cs="Times New Roman"/>
         </w:rPr>
       </w:pPr>
-      <w:bookmarkStart w:id="38" w:name="_Toc344737474"/>
+      <w:bookmarkStart w:id="40" w:name="_Toc344894407"/>
       <w:r>
         <w:rPr>
           <w:rFonts w:ascii="Times New Roman" w:hAnsi="Times New Roman" w:cs="Times New Roman"/>
@@ -12343,7 +12377,7 @@
         </w:rPr>
         <w:t xml:space="preserve"> Jet travelling velocity in circular mask diffuse region</w:t>
       </w:r>
-      <w:bookmarkEnd w:id="38"/>
+      <w:bookmarkEnd w:id="40"/>
     </w:p>
     <w:p>
       <w:pPr>
@@ -13004,7 +13038,7 @@
           <w:lang w:eastAsia="zh-HK"/>
         </w:rPr>
       </w:pPr>
-      <w:bookmarkStart w:id="39" w:name="_Toc344737475"/>
+      <w:bookmarkStart w:id="41" w:name="_Toc344894408"/>
       <w:proofErr w:type="gramStart"/>
       <w:r>
         <w:rPr>
@@ -13042,7 +13076,7 @@
           <w:rFonts w:ascii="Times New Roman" w:hAnsi="Times New Roman" w:cs="Times New Roman"/>
           <w:noProof/>
         </w:rPr>
-        <w:t>10</w:t>
+        <w:t>11</w:t>
       </w:r>
       <w:r>
         <w:rPr>
@@ -13087,7 +13121,7 @@
         </w:rPr>
         <w:t>ircular mask</w:t>
       </w:r>
-      <w:bookmarkEnd w:id="39"/>
+      <w:bookmarkEnd w:id="41"/>
     </w:p>
     <w:p>
       <w:pPr>
@@ -13097,7 +13131,7 @@
           <w:lang w:eastAsia="zh-HK"/>
         </w:rPr>
       </w:pPr>
-      <w:bookmarkStart w:id="40" w:name="_Toc344738042"/>
+      <w:bookmarkStart w:id="42" w:name="_Toc344894443"/>
       <w:r>
         <w:rPr>
           <w:rFonts w:ascii="Times New Roman" w:hAnsi="Times New Roman" w:cs="Times New Roman"/>
@@ -13105,7 +13139,7 @@
         </w:rPr>
         <w:t>Cut off value</w:t>
       </w:r>
-      <w:bookmarkEnd w:id="40"/>
+      <w:bookmarkEnd w:id="42"/>
     </w:p>
     <w:p>
       <w:pPr>
@@ -13501,7 +13535,7 @@
           <w:lang w:eastAsia="zh-HK"/>
         </w:rPr>
       </w:pPr>
-      <w:bookmarkStart w:id="41" w:name="_Toc344737476"/>
+      <w:bookmarkStart w:id="43" w:name="_Toc344894409"/>
       <w:proofErr w:type="gramStart"/>
       <w:r>
         <w:rPr>
@@ -13539,7 +13573,7 @@
           <w:rFonts w:ascii="Times New Roman" w:hAnsi="Times New Roman" w:cs="Times New Roman"/>
           <w:noProof/>
         </w:rPr>
-        <w:t>11</w:t>
+        <w:t>12</w:t>
       </w:r>
       <w:r>
         <w:rPr>
@@ -13568,7 +13602,7 @@
         </w:rPr>
         <w:t xml:space="preserve"> pattern. Right: The generated path with using cut off value</w:t>
       </w:r>
-      <w:bookmarkEnd w:id="41"/>
+      <w:bookmarkEnd w:id="43"/>
     </w:p>
     <w:p>
       <w:pPr>
@@ -13578,7 +13612,7 @@
           <w:lang w:eastAsia="zh-HK"/>
         </w:rPr>
       </w:pPr>
-      <w:bookmarkStart w:id="42" w:name="_Toc344738043"/>
+      <w:bookmarkStart w:id="44" w:name="_Toc344894444"/>
       <w:r>
         <w:rPr>
           <w:rFonts w:ascii="Times New Roman" w:hAnsi="Times New Roman" w:cs="Times New Roman"/>
@@ -13586,7 +13620,7 @@
         </w:rPr>
         <w:t>Isolate the path</w:t>
       </w:r>
-      <w:bookmarkEnd w:id="42"/>
+      <w:bookmarkEnd w:id="44"/>
     </w:p>
     <w:p>
       <w:pPr>
@@ -13774,7 +13808,7 @@
           <w:lang w:eastAsia="zh-HK"/>
         </w:rPr>
       </w:pPr>
-      <w:bookmarkStart w:id="43" w:name="_Toc344737477"/>
+      <w:bookmarkStart w:id="45" w:name="_Toc344894410"/>
       <w:proofErr w:type="gramStart"/>
       <w:r>
         <w:rPr>
@@ -13812,7 +13846,7 @@
           <w:rFonts w:ascii="Times New Roman" w:hAnsi="Times New Roman" w:cs="Times New Roman"/>
           <w:noProof/>
         </w:rPr>
-        <w:t>12</w:t>
+        <w:t>13</w:t>
       </w:r>
       <w:r>
         <w:rPr>
@@ -13828,7 +13862,7 @@
         </w:rPr>
         <w:t xml:space="preserve"> Path without using isolate.</w:t>
       </w:r>
-      <w:bookmarkEnd w:id="43"/>
+      <w:bookmarkEnd w:id="45"/>
       <w:proofErr w:type="gramEnd"/>
     </w:p>
     <w:p>
@@ -13906,7 +13940,7 @@
           <w:lang w:eastAsia="zh-HK"/>
         </w:rPr>
       </w:pPr>
-      <w:bookmarkStart w:id="44" w:name="_Toc344737478"/>
+      <w:bookmarkStart w:id="46" w:name="_Toc344894411"/>
       <w:proofErr w:type="gramStart"/>
       <w:r>
         <w:rPr>
@@ -13944,7 +13978,7 @@
           <w:rFonts w:ascii="Times New Roman" w:hAnsi="Times New Roman" w:cs="Times New Roman"/>
           <w:noProof/>
         </w:rPr>
-        <w:t>13</w:t>
+        <w:t>14</w:t>
       </w:r>
       <w:r>
         <w:rPr>
@@ -13960,7 +13994,7 @@
         </w:rPr>
         <w:t xml:space="preserve"> Path with using isolate.</w:t>
       </w:r>
-      <w:bookmarkEnd w:id="44"/>
+      <w:bookmarkEnd w:id="46"/>
       <w:proofErr w:type="gramEnd"/>
     </w:p>
     <w:p>
@@ -13971,7 +14005,7 @@
           <w:lang w:eastAsia="zh-HK"/>
         </w:rPr>
       </w:pPr>
-      <w:bookmarkStart w:id="45" w:name="_Toc344738044"/>
+      <w:bookmarkStart w:id="47" w:name="_Toc344894445"/>
       <w:r>
         <w:rPr>
           <w:rFonts w:ascii="Times New Roman" w:hAnsi="Times New Roman" w:cs="Times New Roman"/>
@@ -13979,7 +14013,7 @@
         </w:rPr>
         <w:t>Path generation phase</w:t>
       </w:r>
-      <w:bookmarkEnd w:id="45"/>
+      <w:bookmarkEnd w:id="47"/>
     </w:p>
     <w:p>
       <w:pPr>
@@ -14040,7 +14074,7 @@
           <w:lang w:eastAsia="zh-HK"/>
         </w:rPr>
       </w:pPr>
-      <w:bookmarkStart w:id="46" w:name="_Toc344737479"/>
+      <w:bookmarkStart w:id="48" w:name="_Toc344894412"/>
       <w:proofErr w:type="gramStart"/>
       <w:r>
         <w:rPr>
@@ -14078,7 +14112,7 @@
           <w:rFonts w:ascii="Times New Roman" w:hAnsi="Times New Roman" w:cs="Times New Roman"/>
           <w:noProof/>
         </w:rPr>
-        <w:t>14</w:t>
+        <w:t>15</w:t>
       </w:r>
       <w:r>
         <w:rPr>
@@ -14093,7 +14127,7 @@
         </w:rPr>
         <w:t xml:space="preserve"> Other frame</w:t>
       </w:r>
-      <w:bookmarkEnd w:id="46"/>
+      <w:bookmarkEnd w:id="48"/>
     </w:p>
     <w:p>
       <w:pPr>
@@ -14103,7 +14137,7 @@
           <w:lang w:eastAsia="zh-HK"/>
         </w:rPr>
       </w:pPr>
-      <w:bookmarkStart w:id="47" w:name="_Toc344738045"/>
+      <w:bookmarkStart w:id="49" w:name="_Toc344894446"/>
       <w:r>
         <w:rPr>
           <w:rFonts w:ascii="Times New Roman" w:hAnsi="Times New Roman" w:cs="Times New Roman"/>
@@ -14111,7 +14145,7 @@
         </w:rPr>
         <w:t>Generate</w:t>
       </w:r>
-      <w:bookmarkEnd w:id="47"/>
+      <w:bookmarkEnd w:id="49"/>
     </w:p>
     <w:p>
       <w:pPr>
@@ -14434,7 +14468,7 @@
           <w:rFonts w:ascii="Times New Roman" w:hAnsi="Times New Roman" w:cs="Times New Roman"/>
         </w:rPr>
       </w:pPr>
-      <w:bookmarkStart w:id="48" w:name="_Toc344737480"/>
+      <w:bookmarkStart w:id="50" w:name="_Toc344894413"/>
       <w:proofErr w:type="gramStart"/>
       <w:r>
         <w:rPr>
@@ -14472,7 +14506,7 @@
           <w:rFonts w:ascii="Times New Roman" w:hAnsi="Times New Roman" w:cs="Times New Roman"/>
           <w:noProof/>
         </w:rPr>
-        <w:t>15</w:t>
+        <w:t>16</w:t>
       </w:r>
       <w:r>
         <w:rPr>
@@ -14487,7 +14521,7 @@
         </w:rPr>
         <w:t xml:space="preserve"> The part polishes and lens position.</w:t>
       </w:r>
-      <w:bookmarkEnd w:id="48"/>
+      <w:bookmarkEnd w:id="50"/>
     </w:p>
     <w:p>
       <w:pPr>
@@ -14644,7 +14678,7 @@
           <w:rFonts w:ascii="Times New Roman" w:hAnsi="Times New Roman" w:cs="Times New Roman"/>
         </w:rPr>
       </w:pPr>
-      <w:bookmarkStart w:id="49" w:name="_Toc344737481"/>
+      <w:bookmarkStart w:id="51" w:name="_Toc344894414"/>
       <w:proofErr w:type="gramStart"/>
       <w:r>
         <w:rPr>
@@ -14682,7 +14716,7 @@
           <w:rFonts w:ascii="Times New Roman" w:hAnsi="Times New Roman" w:cs="Times New Roman"/>
           <w:noProof/>
         </w:rPr>
-        <w:t>16</w:t>
+        <w:t>17</w:t>
       </w:r>
       <w:r>
         <w:rPr>
@@ -14697,7 +14731,7 @@
         </w:rPr>
         <w:t xml:space="preserve"> The actually generated path.</w:t>
       </w:r>
-      <w:bookmarkEnd w:id="49"/>
+      <w:bookmarkEnd w:id="51"/>
     </w:p>
     <w:p>
       <w:pPr>
@@ -14707,7 +14741,7 @@
           <w:lang w:eastAsia="zh-HK"/>
         </w:rPr>
       </w:pPr>
-      <w:bookmarkStart w:id="50" w:name="_Toc344738046"/>
+      <w:bookmarkStart w:id="52" w:name="_Toc344894447"/>
       <w:r>
         <w:rPr>
           <w:rFonts w:ascii="Times New Roman" w:hAnsi="Times New Roman" w:cs="Times New Roman"/>
@@ -14715,7 +14749,7 @@
         </w:rPr>
         <w:t>Generate even path</w:t>
       </w:r>
-      <w:bookmarkEnd w:id="50"/>
+      <w:bookmarkEnd w:id="52"/>
     </w:p>
     <w:p>
       <w:pPr>
@@ -14769,7 +14803,7 @@
           <w:lang w:eastAsia="zh-HK"/>
         </w:rPr>
       </w:pPr>
-      <w:bookmarkStart w:id="51" w:name="_Toc344738047"/>
+      <w:bookmarkStart w:id="53" w:name="_Toc344894448"/>
       <w:r>
         <w:rPr>
           <w:rFonts w:ascii="Times New Roman" w:hAnsi="Times New Roman" w:cs="Times New Roman"/>
@@ -14777,10 +14811,10 @@
         </w:rPr>
         <w:t>Additional information</w:t>
       </w:r>
-      <w:bookmarkStart w:id="52" w:name="_Ref343800080"/>
-      <w:bookmarkStart w:id="53" w:name="_Ref343800281"/>
-      <w:bookmarkStart w:id="54" w:name="_Ref343800388"/>
-      <w:bookmarkEnd w:id="51"/>
+      <w:bookmarkStart w:id="54" w:name="_Ref343800080"/>
+      <w:bookmarkStart w:id="55" w:name="_Ref343800281"/>
+      <w:bookmarkStart w:id="56" w:name="_Ref343800388"/>
+      <w:bookmarkEnd w:id="53"/>
     </w:p>
     <w:p>
       <w:pPr>
@@ -14790,7 +14824,7 @@
           <w:lang w:eastAsia="zh-HK"/>
         </w:rPr>
       </w:pPr>
-      <w:bookmarkStart w:id="55" w:name="_Toc344738048"/>
+      <w:bookmarkStart w:id="57" w:name="_Toc344894449"/>
       <w:r>
         <w:rPr>
           <w:rFonts w:ascii="Times New Roman" w:hAnsi="Times New Roman" w:cs="Times New Roman"/>
@@ -14798,7 +14832,7 @@
         </w:rPr>
         <w:t>Table of figures</w:t>
       </w:r>
-      <w:bookmarkEnd w:id="55"/>
+      <w:bookmarkEnd w:id="57"/>
     </w:p>
     <w:p>
       <w:pPr>
@@ -14832,7 +14866,7 @@
         </w:rPr>
         <w:fldChar w:fldCharType="separate"/>
       </w:r>
-      <w:hyperlink r:id="rId24" w:anchor="_Toc344737464" w:history="1">
+      <w:hyperlink r:id="rId24" w:anchor="_Toc344894396" w:history="1">
         <w:r>
           <w:rPr>
             <w:rStyle w:val="Hyperlink"/>
@@ -14867,7 +14901,7 @@
             <w:noProof/>
             <w:webHidden/>
           </w:rPr>
-          <w:instrText xml:space="preserve"> PAGEREF _Toc344737464 \h </w:instrText>
+          <w:instrText xml:space="preserve"> PAGEREF _Toc344894396 \h </w:instrText>
         </w:r>
         <w:r>
           <w:rPr>
@@ -14909,7 +14943,7 @@
           <w:noProof/>
         </w:rPr>
       </w:pPr>
-      <w:hyperlink r:id="rId25" w:anchor="_Toc344737465" w:history="1">
+      <w:hyperlink r:id="rId25" w:anchor="_Toc344894397" w:history="1">
         <w:r>
           <w:rPr>
             <w:rStyle w:val="Hyperlink"/>
@@ -14944,7 +14978,7 @@
             <w:noProof/>
             <w:webHidden/>
           </w:rPr>
-          <w:instrText xml:space="preserve"> PAGEREF _Toc344737465 \h </w:instrText>
+          <w:instrText xml:space="preserve"> PAGEREF _Toc344894397 \h </w:instrText>
         </w:r>
         <w:r>
           <w:rPr>
@@ -14986,7 +15020,7 @@
           <w:noProof/>
         </w:rPr>
       </w:pPr>
-      <w:hyperlink w:anchor="_Toc344737466" w:history="1">
+      <w:hyperlink w:anchor="_Toc344894398" w:history="1">
         <w:r>
           <w:rPr>
             <w:rStyle w:val="Hyperlink"/>
@@ -15023,7 +15057,7 @@
             <w:noProof/>
             <w:webHidden/>
           </w:rPr>
-          <w:instrText xml:space="preserve"> PAGEREF _Toc344737466 \h </w:instrText>
+          <w:instrText xml:space="preserve"> PAGEREF _Toc344894398 \h </w:instrText>
         </w:r>
         <w:r>
           <w:rPr>
@@ -15065,7 +15099,7 @@
           <w:noProof/>
         </w:rPr>
       </w:pPr>
-      <w:hyperlink w:anchor="_Toc344737467" w:history="1">
+      <w:hyperlink w:anchor="_Toc344894399" w:history="1">
         <w:r>
           <w:rPr>
             <w:rStyle w:val="Hyperlink"/>
@@ -15102,7 +15136,7 @@
             <w:noProof/>
             <w:webHidden/>
           </w:rPr>
-          <w:instrText xml:space="preserve"> PAGEREF _Toc344737467 \h </w:instrText>
+          <w:instrText xml:space="preserve"> PAGEREF _Toc344894399 \h </w:instrText>
         </w:r>
         <w:r>
           <w:rPr>
@@ -15144,7 +15178,7 @@
           <w:noProof/>
         </w:rPr>
       </w:pPr>
-      <w:hyperlink w:anchor="_Toc344737468" w:history="1">
+      <w:hyperlink w:anchor="_Toc344894400" w:history="1">
         <w:r>
           <w:rPr>
             <w:rStyle w:val="Hyperlink"/>
@@ -15181,7 +15215,7 @@
             <w:noProof/>
             <w:webHidden/>
           </w:rPr>
-          <w:instrText xml:space="preserve"> PAGEREF _Toc344737468 \h </w:instrText>
+          <w:instrText xml:space="preserve"> PAGEREF _Toc344894400 \h </w:instrText>
         </w:r>
         <w:r>
           <w:rPr>
@@ -15223,7 +15257,7 @@
           <w:noProof/>
         </w:rPr>
       </w:pPr>
-      <w:hyperlink r:id="rId26" w:anchor="_Toc344737469" w:history="1">
+      <w:hyperlink r:id="rId26" w:anchor="_Toc344894401" w:history="1">
         <w:r>
           <w:rPr>
             <w:rStyle w:val="Hyperlink"/>
@@ -15237,7 +15271,7 @@
             <w:noProof/>
             <w:lang w:eastAsia="zh-HK"/>
           </w:rPr>
-          <w:t xml:space="preserve"> Lens in Chamber</w:t>
+          <w:t xml:space="preserve"> the home position indicators</w:t>
         </w:r>
         <w:r>
           <w:rPr>
@@ -15258,7 +15292,7 @@
             <w:noProof/>
             <w:webHidden/>
           </w:rPr>
-          <w:instrText xml:space="preserve"> PAGEREF _Toc344737469 \h </w:instrText>
+          <w:instrText xml:space="preserve"> PAGEREF _Toc344894401 \h </w:instrText>
         </w:r>
         <w:r>
           <w:rPr>
@@ -15300,7 +15334,7 @@
           <w:noProof/>
         </w:rPr>
       </w:pPr>
-      <w:hyperlink r:id="rId27" w:anchor="_Toc344737470" w:history="1">
+      <w:hyperlink r:id="rId27" w:anchor="_Toc344894402" w:history="1">
         <w:r>
           <w:rPr>
             <w:rStyle w:val="Hyperlink"/>
@@ -15314,22 +15348,7 @@
             <w:noProof/>
             <w:lang w:eastAsia="zh-HK"/>
           </w:rPr>
-          <w:t xml:space="preserve"> Impact the jet</w:t>
-        </w:r>
-        <w:r>
-          <w:rPr>
-            <w:rStyle w:val="Hyperlink"/>
-            <w:noProof/>
-          </w:rPr>
-          <w:t xml:space="preserve"> </w:t>
-        </w:r>
-        <w:r>
-          <w:rPr>
-            <w:rStyle w:val="Hyperlink"/>
-            <w:noProof/>
-            <w:lang w:eastAsia="zh-HK"/>
-          </w:rPr>
-          <w:t>to the reference arrow of lens</w:t>
+          <w:t xml:space="preserve"> Lens in chamber</w:t>
         </w:r>
         <w:r>
           <w:rPr>
@@ -15350,7 +15369,84 @@
             <w:noProof/>
             <w:webHidden/>
           </w:rPr>
-          <w:instrText xml:space="preserve"> PAGEREF _Toc344737470 \h </w:instrText>
+          <w:instrText xml:space="preserve"> PAGEREF _Toc344894402 \h </w:instrText>
+        </w:r>
+        <w:r>
+          <w:rPr>
+            <w:noProof/>
+            <w:webHidden/>
+          </w:rPr>
+        </w:r>
+        <w:r>
+          <w:rPr>
+            <w:noProof/>
+            <w:webHidden/>
+          </w:rPr>
+          <w:fldChar w:fldCharType="separate"/>
+        </w:r>
+        <w:r>
+          <w:rPr>
+            <w:noProof/>
+            <w:webHidden/>
+          </w:rPr>
+          <w:t>7</w:t>
+        </w:r>
+        <w:r>
+          <w:rPr>
+            <w:noProof/>
+            <w:webHidden/>
+          </w:rPr>
+          <w:fldChar w:fldCharType="end"/>
+        </w:r>
+      </w:hyperlink>
+    </w:p>
+    <w:p>
+      <w:pPr>
+        <w:pStyle w:val="TableofFigures"/>
+        <w:tabs>
+          <w:tab w:val="right" w:leader="dot" w:pos="8296"/>
+        </w:tabs>
+        <w:ind w:left="1440" w:hanging="480"/>
+        <w:rPr>
+          <w:noProof/>
+        </w:rPr>
+      </w:pPr>
+      <w:hyperlink r:id="rId28" w:anchor="_Toc344894403" w:history="1">
+        <w:r>
+          <w:rPr>
+            <w:rStyle w:val="Hyperlink"/>
+            <w:noProof/>
+          </w:rPr>
+          <w:t>Fig. 8</w:t>
+        </w:r>
+        <w:r>
+          <w:rPr>
+            <w:rStyle w:val="Hyperlink"/>
+            <w:noProof/>
+            <w:lang w:eastAsia="zh-HK"/>
+          </w:rPr>
+          <w:t xml:space="preserve"> Impact the jet to the reference arrow of lens</w:t>
+        </w:r>
+        <w:r>
+          <w:rPr>
+            <w:noProof/>
+            <w:webHidden/>
+          </w:rPr>
+          <w:tab/>
+        </w:r>
+        <w:r>
+          <w:rPr>
+            <w:noProof/>
+            <w:webHidden/>
+          </w:rPr>
+          <w:fldChar w:fldCharType="begin"/>
+        </w:r>
+        <w:r>
+          <w:rPr>
+            <w:noProof/>
+            <w:webHidden/>
+          </w:rPr>
+          <w:instrText xml:space="preserve"> PAGEREF _Toc344894403 \h </w:instrText>
         </w:r>
         <w:r>
           <w:rPr>
@@ -15392,14 +15488,14 @@
           <w:noProof/>
         </w:rPr>
       </w:pPr>
-      <w:hyperlink w:anchor="_Toc344737471" w:history="1">
+      <w:hyperlink w:anchor="_Toc344894404" w:history="1">
         <w:r>
           <w:rPr>
             <w:rStyle w:val="Hyperlink"/>
             <w:rFonts w:ascii="Times New Roman" w:hAnsi="Times New Roman" w:cs="Times New Roman"/>
             <w:noProof/>
           </w:rPr>
-          <w:t>Fig. 8</w:t>
+          <w:t>Fig. 9</w:t>
         </w:r>
         <w:r>
           <w:rPr>
@@ -15429,7 +15525,7 @@
             <w:noProof/>
             <w:webHidden/>
           </w:rPr>
-          <w:instrText xml:space="preserve"> PAGEREF _Toc344737471 \h </w:instrText>
+          <w:instrText xml:space="preserve"> PAGEREF _Toc344894404 \h </w:instrText>
         </w:r>
         <w:r>
           <w:rPr>
@@ -15471,7 +15567,7 @@
           <w:noProof/>
         </w:rPr>
       </w:pPr>
-      <w:hyperlink w:anchor="_Toc344737472" w:history="1">
+      <w:hyperlink w:anchor="_Toc344894405" w:history="1">
         <w:r>
           <w:rPr>
             <w:rStyle w:val="Hyperlink"/>
@@ -15508,7 +15604,7 @@
             <w:noProof/>
             <w:webHidden/>
           </w:rPr>
-          <w:instrText xml:space="preserve"> PAGEREF _Toc344737472 \h </w:instrText>
+          <w:instrText xml:space="preserve"> PAGEREF _Toc344894405 \h </w:instrText>
         </w:r>
         <w:r>
           <w:rPr>
@@ -15550,14 +15646,14 @@
           <w:noProof/>
         </w:rPr>
       </w:pPr>
-      <w:hyperlink w:anchor="_Toc344737473" w:history="1">
+      <w:hyperlink w:anchor="_Toc344894406" w:history="1">
         <w:r>
           <w:rPr>
             <w:rStyle w:val="Hyperlink"/>
             <w:rFonts w:ascii="Times New Roman" w:hAnsi="Times New Roman" w:cs="Times New Roman"/>
             <w:noProof/>
           </w:rPr>
-          <w:t>Fig. 9</w:t>
+          <w:t>Fig. 10</w:t>
         </w:r>
         <w:r>
           <w:rPr>
@@ -15587,7 +15683,7 @@
             <w:noProof/>
             <w:webHidden/>
           </w:rPr>
-          <w:instrText xml:space="preserve"> PAGEREF _Toc344737473 \h </w:instrText>
+          <w:instrText xml:space="preserve"> PAGEREF _Toc344894406 \h </w:instrText>
         </w:r>
         <w:r>
           <w:rPr>
@@ -15629,7 +15725,7 @@
           <w:noProof/>
         </w:rPr>
       </w:pPr>
-      <w:hyperlink w:anchor="_Toc344737474" w:history="1">
+      <w:hyperlink w:anchor="_Toc344894407" w:history="1">
         <w:r>
           <w:rPr>
             <w:rStyle w:val="Hyperlink"/>
@@ -15666,7 +15762,7 @@
             <w:noProof/>
             <w:webHidden/>
           </w:rPr>
-          <w:instrText xml:space="preserve"> PAGEREF _Toc344737474 \h </w:instrText>
+          <w:instrText xml:space="preserve"> PAGEREF _Toc344894407 \h </w:instrText>
         </w:r>
         <w:r>
           <w:rPr>
@@ -15686,7 +15782,7 @@
             <w:noProof/>
             <w:webHidden/>
           </w:rPr>
-          <w:t>11</w:t>
+          <w:t>12</w:t>
         </w:r>
         <w:r>
           <w:rPr>
@@ -15708,14 +15804,14 @@
           <w:noProof/>
         </w:rPr>
       </w:pPr>
-      <w:hyperlink w:anchor="_Toc344737475" w:history="1">
+      <w:hyperlink w:anchor="_Toc344894408" w:history="1">
         <w:r>
           <w:rPr>
             <w:rStyle w:val="Hyperlink"/>
             <w:rFonts w:ascii="Times New Roman" w:hAnsi="Times New Roman" w:cs="Times New Roman"/>
             <w:noProof/>
           </w:rPr>
-          <w:t>Fig. 10</w:t>
+          <w:t>Fig. 11</w:t>
         </w:r>
         <w:r>
           <w:rPr>
@@ -15745,7 +15841,7 @@
             <w:noProof/>
             <w:webHidden/>
           </w:rPr>
-          <w:instrText xml:space="preserve"> PAGEREF _Toc344737475 \h </w:instrText>
+          <w:instrText xml:space="preserve"> PAGEREF _Toc344894408 \h </w:instrText>
         </w:r>
         <w:r>
           <w:rPr>
@@ -15787,14 +15883,14 @@
           <w:noProof/>
         </w:rPr>
       </w:pPr>
-      <w:hyperlink w:anchor="_Toc344737476" w:history="1">
+      <w:hyperlink w:anchor="_Toc344894409" w:history="1">
         <w:r>
           <w:rPr>
             <w:rStyle w:val="Hyperlink"/>
             <w:rFonts w:ascii="Times New Roman" w:hAnsi="Times New Roman" w:cs="Times New Roman"/>
             <w:noProof/>
           </w:rPr>
-          <w:t>Fig. 11</w:t>
+          <w:t>Fig. 12</w:t>
         </w:r>
         <w:r>
           <w:rPr>
@@ -15824,7 +15920,7 @@
             <w:noProof/>
             <w:webHidden/>
           </w:rPr>
-          <w:instrText xml:space="preserve"> PAGEREF _Toc344737476 \h </w:instrText>
+          <w:instrText xml:space="preserve"> PAGEREF _Toc344894409 \h </w:instrText>
         </w:r>
         <w:r>
           <w:rPr>
@@ -15844,7 +15940,7 @@
             <w:noProof/>
             <w:webHidden/>
           </w:rPr>
-          <w:t>12</w:t>
+          <w:t>13</w:t>
         </w:r>
         <w:r>
           <w:rPr>
@@ -15866,14 +15962,14 @@
           <w:noProof/>
         </w:rPr>
       </w:pPr>
-      <w:hyperlink w:anchor="_Toc344737477" w:history="1">
+      <w:hyperlink w:anchor="_Toc344894410" w:history="1">
         <w:r>
           <w:rPr>
             <w:rStyle w:val="Hyperlink"/>
             <w:rFonts w:ascii="Times New Roman" w:hAnsi="Times New Roman" w:cs="Times New Roman"/>
             <w:noProof/>
           </w:rPr>
-          <w:t>Fig. 12</w:t>
+          <w:t>Fig. 13</w:t>
         </w:r>
         <w:r>
           <w:rPr>
@@ -15903,7 +15999,7 @@
             <w:noProof/>
             <w:webHidden/>
           </w:rPr>
-          <w:instrText xml:space="preserve"> PAGEREF _Toc344737477 \h </w:instrText>
+          <w:instrText xml:space="preserve"> PAGEREF _Toc344894410 \h </w:instrText>
         </w:r>
         <w:r>
           <w:rPr>
@@ -15923,7 +16019,7 @@
             <w:noProof/>
             <w:webHidden/>
           </w:rPr>
-          <w:t>13</w:t>
+          <w:t>14</w:t>
         </w:r>
         <w:r>
           <w:rPr>
@@ -15945,14 +16041,14 @@
           <w:noProof/>
         </w:rPr>
       </w:pPr>
-      <w:hyperlink w:anchor="_Toc344737478" w:history="1">
+      <w:hyperlink w:anchor="_Toc344894411" w:history="1">
         <w:r>
           <w:rPr>
             <w:rStyle w:val="Hyperlink"/>
             <w:rFonts w:ascii="Times New Roman" w:hAnsi="Times New Roman" w:cs="Times New Roman"/>
             <w:noProof/>
           </w:rPr>
-          <w:t>Fig. 13</w:t>
+          <w:t>Fig. 14</w:t>
         </w:r>
         <w:r>
           <w:rPr>
@@ -15982,7 +16078,7 @@
             <w:noProof/>
             <w:webHidden/>
           </w:rPr>
-          <w:instrText xml:space="preserve"> PAGEREF _Toc344737478 \h </w:instrText>
+          <w:instrText xml:space="preserve"> PAGEREF _Toc344894411 \h </w:instrText>
         </w:r>
         <w:r>
           <w:rPr>
@@ -16002,7 +16098,7 @@
             <w:noProof/>
             <w:webHidden/>
           </w:rPr>
-          <w:t>14</w:t>
+          <w:t>15</w:t>
         </w:r>
         <w:r>
           <w:rPr>
@@ -16024,14 +16120,14 @@
           <w:noProof/>
         </w:rPr>
       </w:pPr>
-      <w:hyperlink w:anchor="_Toc344737479" w:history="1">
+      <w:hyperlink w:anchor="_Toc344894412" w:history="1">
         <w:r>
           <w:rPr>
             <w:rStyle w:val="Hyperlink"/>
             <w:rFonts w:ascii="Times New Roman" w:hAnsi="Times New Roman" w:cs="Times New Roman"/>
             <w:noProof/>
           </w:rPr>
-          <w:t>Fig. 14</w:t>
+          <w:t>Fig. 15</w:t>
         </w:r>
         <w:r>
           <w:rPr>
@@ -16061,7 +16157,7 @@
             <w:noProof/>
             <w:webHidden/>
           </w:rPr>
-          <w:instrText xml:space="preserve"> PAGEREF _Toc344737479 \h </w:instrText>
+          <w:instrText xml:space="preserve"> PAGEREF _Toc344894412 \h </w:instrText>
         </w:r>
         <w:r>
           <w:rPr>
@@ -16081,7 +16177,7 @@
             <w:noProof/>
             <w:webHidden/>
           </w:rPr>
-          <w:t>14</w:t>
+          <w:t>15</w:t>
         </w:r>
         <w:r>
           <w:rPr>
@@ -16103,14 +16199,14 @@
           <w:noProof/>
         </w:rPr>
       </w:pPr>
-      <w:hyperlink w:anchor="_Toc344737480" w:history="1">
+      <w:hyperlink w:anchor="_Toc344894413" w:history="1">
         <w:r>
           <w:rPr>
             <w:rStyle w:val="Hyperlink"/>
             <w:rFonts w:ascii="Times New Roman" w:hAnsi="Times New Roman" w:cs="Times New Roman"/>
             <w:noProof/>
           </w:rPr>
-          <w:t>Fig. 15</w:t>
+          <w:t>Fig. 16</w:t>
         </w:r>
         <w:r>
           <w:rPr>
@@ -16140,7 +16236,7 @@
             <w:noProof/>
             <w:webHidden/>
           </w:rPr>
-          <w:instrText xml:space="preserve"> PAGEREF _Toc344737480 \h </w:instrText>
+          <w:instrText xml:space="preserve"> PAGEREF _Toc344894413 \h </w:instrText>
         </w:r>
         <w:r>
           <w:rPr>
@@ -16160,7 +16256,7 @@
             <w:noProof/>
             <w:webHidden/>
           </w:rPr>
-          <w:t>15</w:t>
+          <w:t>16</w:t>
         </w:r>
         <w:r>
           <w:rPr>
@@ -16182,14 +16278,14 @@
           <w:noProof/>
         </w:rPr>
       </w:pPr>
-      <w:hyperlink w:anchor="_Toc344737481" w:history="1">
+      <w:hyperlink w:anchor="_Toc344894414" w:history="1">
         <w:r>
           <w:rPr>
             <w:rStyle w:val="Hyperlink"/>
             <w:rFonts w:ascii="Times New Roman" w:hAnsi="Times New Roman" w:cs="Times New Roman"/>
             <w:noProof/>
           </w:rPr>
-          <w:t>Fig. 16</w:t>
+          <w:t>Fig. 17</w:t>
         </w:r>
         <w:r>
           <w:rPr>
@@ -16219,7 +16315,7 @@
             <w:noProof/>
             <w:webHidden/>
           </w:rPr>
-          <w:instrText xml:space="preserve"> PAGEREF _Toc344737481 \h </w:instrText>
+          <w:instrText xml:space="preserve"> PAGEREF _Toc344894414 \h </w:instrText>
         </w:r>
         <w:r>
           <w:rPr>
@@ -16239,7 +16335,7 @@
             <w:noProof/>
             <w:webHidden/>
           </w:rPr>
-          <w:t>16</w:t>
+          <w:t>17</w:t>
         </w:r>
         <w:r>
           <w:rPr>
@@ -16275,8 +16371,8 @@
           <w:lang w:eastAsia="zh-HK"/>
         </w:rPr>
       </w:pPr>
-      <w:bookmarkStart w:id="56" w:name="_Ref343854932"/>
-      <w:bookmarkStart w:id="57" w:name="_Toc344738049"/>
+      <w:bookmarkStart w:id="58" w:name="_Ref343854932"/>
+      <w:bookmarkStart w:id="59" w:name="_Toc344894450"/>
       <w:r>
         <w:rPr>
           <w:rFonts w:ascii="Times New Roman" w:hAnsi="Times New Roman" w:cs="Times New Roman"/>
@@ -16291,11 +16387,11 @@
         </w:rPr>
         <w:t xml:space="preserve"> details</w:t>
       </w:r>
-      <w:bookmarkEnd w:id="52"/>
-      <w:bookmarkEnd w:id="53"/>
       <w:bookmarkEnd w:id="54"/>
+      <w:bookmarkEnd w:id="55"/>
       <w:bookmarkEnd w:id="56"/>
-      <w:bookmarkEnd w:id="57"/>
+      <w:bookmarkEnd w:id="58"/>
+      <w:bookmarkEnd w:id="59"/>
     </w:p>
     <w:p>
       <w:pPr>
@@ -16937,6 +17033,7 @@
           <w:i/>
           <w:lang w:eastAsia="zh-HK"/>
         </w:rPr>
+        <w:lastRenderedPageBreak/>
         <w:t xml:space="preserve">0 1 </w:t>
       </w:r>
       <w:proofErr w:type="spellStart"/>
@@ -17045,7 +17142,6 @@
           <w:i/>
           <w:lang w:eastAsia="zh-HK"/>
         </w:rPr>
-        <w:lastRenderedPageBreak/>
         <w:t>1 ""</w:t>
       </w:r>
     </w:p>
@@ -17645,7 +17741,7 @@
           <w:lang w:eastAsia="zh-HK"/>
         </w:rPr>
       </w:pPr>
-      <w:bookmarkStart w:id="58" w:name="_Toc344738050"/>
+      <w:bookmarkStart w:id="60" w:name="_Toc344894451"/>
       <w:r>
         <w:rPr>
           <w:rFonts w:ascii="Times New Roman" w:hAnsi="Times New Roman" w:cs="Times New Roman"/>
@@ -17653,25 +17749,25 @@
         </w:rPr>
         <w:t>Other software components</w:t>
       </w:r>
-      <w:bookmarkEnd w:id="58"/>
+      <w:bookmarkEnd w:id="60"/>
     </w:p>
     <w:p>
       <w:pPr>
         <w:pStyle w:val="Heading2"/>
         <w:rPr>
+          <w:rFonts w:ascii="Times New Roman" w:hAnsi="Times New Roman" w:cs="Times New Roman"/>
+          <w:lang w:eastAsia="zh-HK"/>
+        </w:rPr>
+      </w:pPr>
+      <w:bookmarkStart w:id="61" w:name="_Toc344894452"/>
+      <w:r>
+        <w:rPr>
           <w:rFonts w:ascii="Times New Roman" w:hAnsi="Times New Roman" w:cs="Times New Roman" w:hint="eastAsia"/>
           <w:lang w:eastAsia="zh-HK"/>
         </w:rPr>
-      </w:pPr>
-      <w:bookmarkStart w:id="59" w:name="_Toc344738051"/>
-      <w:r>
-        <w:rPr>
-          <w:rFonts w:ascii="Times New Roman" w:hAnsi="Times New Roman" w:cs="Times New Roman" w:hint="eastAsia"/>
-          <w:lang w:eastAsia="zh-HK"/>
-        </w:rPr>
         <w:t>Application Programming Interface (API) Documentation</w:t>
       </w:r>
-      <w:bookmarkEnd w:id="59"/>
+      <w:bookmarkEnd w:id="61"/>
     </w:p>
     <w:p>
       <w:pPr>
@@ -17684,13 +17780,21 @@
           <w:rFonts w:hint="eastAsia"/>
           <w:lang w:eastAsia="zh-HK"/>
         </w:rPr>
-        <w:t>Those who are interested in using the API of the path planning system may read the API reference guide</w:t>
+        <w:t xml:space="preserve">Those who are interested in using the API of the path planning system may read the </w:t>
       </w:r>
       <w:r>
         <w:rPr>
           <w:rFonts w:hint="eastAsia"/>
           <w:lang w:eastAsia="zh-HK"/>
         </w:rPr>
+        <w:lastRenderedPageBreak/>
+        <w:t>API reference guide</w:t>
+      </w:r>
+      <w:r>
+        <w:rPr>
+          <w:rFonts w:hint="eastAsia"/>
+          <w:lang w:eastAsia="zh-HK"/>
+        </w:rPr>
         <w:t xml:space="preserve"> </w:t>
       </w:r>
       <w:r>
@@ -17723,15 +17827,7 @@
           <w:rFonts w:hint="eastAsia"/>
           <w:lang w:eastAsia="zh-HK"/>
         </w:rPr>
-        <w:t xml:space="preserve">separated in another </w:t>
-      </w:r>
-      <w:r>
-        <w:rPr>
-          <w:rFonts w:hint="eastAsia"/>
-          <w:lang w:eastAsia="zh-HK"/>
-        </w:rPr>
-        <w:lastRenderedPageBreak/>
-        <w:t>document</w:t>
+        <w:t>separated in another document</w:t>
       </w:r>
       <w:r>
         <w:rPr>
@@ -18761,7 +18857,7 @@
 </file>
 
 <file path=customXml/itemProps1.xml><?xml version="1.0" encoding="utf-8"?>
-<ds:datastoreItem xmlns:ds="http://schemas.openxmlformats.org/officeDocument/2006/customXml" ds:itemID="{6F592131-5927-4F41-BEBC-C5BF9C737ECE}">
+<ds:datastoreItem xmlns:ds="http://schemas.openxmlformats.org/officeDocument/2006/customXml" ds:itemID="{C99834DD-EC5A-4432-8563-E901C97DBF31}">
   <ds:schemaRefs>
     <ds:schemaRef ds:uri="http://schemas.openxmlformats.org/officeDocument/2006/bibliography"/>
   </ds:schemaRefs>

</xml_diff>